<commit_message>
suck a chlen, doing kursach
</commit_message>
<xml_diff>
--- a/Пояснительная записка.docx
+++ b/Пояснительная записка.docx
@@ -1,6 +1,6 @@
 
 <file path=word/document.xml><?xml version="1.0" encoding="utf-8"?>
-<w:document xmlns:wpc="http://schemas.microsoft.com/office/word/2010/wordprocessingCanvas" xmlns:cx="http://schemas.microsoft.com/office/drawing/2014/chartex" xmlns:cx1="http://schemas.microsoft.com/office/drawing/2015/9/8/chartex" xmlns:cx2="http://schemas.microsoft.com/office/drawing/2015/10/21/chartex" xmlns:cx3="http://schemas.microsoft.com/office/drawing/2016/5/9/chartex" xmlns:cx4="http://schemas.microsoft.com/office/drawing/2016/5/10/chartex" xmlns:cx5="http://schemas.microsoft.com/office/drawing/2016/5/11/chartex" xmlns:cx6="http://schemas.microsoft.com/office/drawing/2016/5/12/chartex" xmlns:cx7="http://schemas.microsoft.com/office/drawing/2016/5/13/chartex" xmlns:cx8="http://schemas.microsoft.com/office/drawing/2016/5/14/chartex" xmlns:mc="http://schemas.openxmlformats.org/markup-compatibility/2006" xmlns:aink="http://schemas.microsoft.com/office/drawing/2016/ink" xmlns:am3d="http://schemas.microsoft.com/office/drawing/2017/model3d" xmlns:o="urn:schemas-microsoft-com:office:office" xmlns:r="http://schemas.openxmlformats.org/officeDocument/2006/relationships" xmlns:m="http://schemas.openxmlformats.org/officeDocument/2006/math" xmlns:v="urn:schemas-microsoft-com:vml" xmlns:wp14="http://schemas.microsoft.com/office/word/2010/wordprocessingDrawing" xmlns:wp="http://schemas.openxmlformats.org/drawingml/2006/wordprocessingDrawing" xmlns:w10="urn:schemas-microsoft-com:office:word" xmlns:w="http://schemas.openxmlformats.org/wordprocessingml/2006/main" xmlns:w14="http://schemas.microsoft.com/office/word/2010/wordml" xmlns:w15="http://schemas.microsoft.com/office/word/2012/wordml" xmlns:w16cid="http://schemas.microsoft.com/office/word/2016/wordml/cid" xmlns:w16se="http://schemas.microsoft.com/office/word/2015/wordml/symex" xmlns:wpg="http://schemas.microsoft.com/office/word/2010/wordprocessingGroup" xmlns:wpi="http://schemas.microsoft.com/office/word/2010/wordprocessingInk" xmlns:wne="http://schemas.microsoft.com/office/word/2006/wordml" xmlns:wps="http://schemas.microsoft.com/office/word/2010/wordprocessingShape" mc:Ignorable="w14 w15 w16se w16cid wp14">
+<w:document xmlns:wpc="http://schemas.microsoft.com/office/word/2010/wordprocessingCanvas" xmlns:cx="http://schemas.microsoft.com/office/drawing/2014/chartex" xmlns:cx1="http://schemas.microsoft.com/office/drawing/2015/9/8/chartex" xmlns:mc="http://schemas.openxmlformats.org/markup-compatibility/2006" xmlns:o="urn:schemas-microsoft-com:office:office" xmlns:r="http://schemas.openxmlformats.org/officeDocument/2006/relationships" xmlns:m="http://schemas.openxmlformats.org/officeDocument/2006/math" xmlns:v="urn:schemas-microsoft-com:vml" xmlns:wp14="http://schemas.microsoft.com/office/word/2010/wordprocessingDrawing" xmlns:wp="http://schemas.openxmlformats.org/drawingml/2006/wordprocessingDrawing" xmlns:w10="urn:schemas-microsoft-com:office:word" xmlns:w="http://schemas.openxmlformats.org/wordprocessingml/2006/main" xmlns:w14="http://schemas.microsoft.com/office/word/2010/wordml" xmlns:w15="http://schemas.microsoft.com/office/word/2012/wordml" xmlns:w16se="http://schemas.microsoft.com/office/word/2015/wordml/symex" xmlns:wpg="http://schemas.microsoft.com/office/word/2010/wordprocessingGroup" xmlns:wpi="http://schemas.microsoft.com/office/word/2010/wordprocessingInk" xmlns:wne="http://schemas.microsoft.com/office/word/2006/wordml" xmlns:wps="http://schemas.microsoft.com/office/word/2010/wordprocessingShape" mc:Ignorable="w14 w15 w16se wp14">
   <w:body>
     <w:tbl>
       <w:tblPr>
@@ -34,7 +34,21 @@
                 <w:rFonts w:ascii="Cambria" w:hAnsi="Cambria"/>
                 <w:caps/>
               </w:rPr>
-              <w:t>ООО «Бизнес системс»</w:t>
+              <w:t>ООО «</w:t>
+            </w:r>
+            <w:r>
+              <w:rPr>
+                <w:rFonts w:ascii="Cambria" w:hAnsi="Cambria"/>
+                <w:caps/>
+              </w:rPr>
+              <w:t>ГЕЙМДЭВ</w:t>
+            </w:r>
+            <w:r>
+              <w:rPr>
+                <w:rFonts w:ascii="Cambria" w:hAnsi="Cambria"/>
+                <w:caps/>
+              </w:rPr>
+              <w:t xml:space="preserve"> системс»</w:t>
             </w:r>
           </w:p>
         </w:tc>
@@ -181,23 +195,7 @@
                 <w:b/>
                 <w:bCs/>
               </w:rPr>
-              <w:t xml:space="preserve">Сергеев М.В, </w:t>
-            </w:r>
-            <w:proofErr w:type="spellStart"/>
-            <w:r>
-              <w:rPr>
-                <w:b/>
-                <w:bCs/>
-              </w:rPr>
-              <w:t>Чуенко</w:t>
-            </w:r>
-            <w:proofErr w:type="spellEnd"/>
-            <w:r>
-              <w:rPr>
-                <w:b/>
-                <w:bCs/>
-              </w:rPr>
-              <w:t xml:space="preserve"> В.В</w:t>
+              <w:t>Сергеев М.В, Чуенко В.В</w:t>
             </w:r>
           </w:p>
         </w:tc>
@@ -269,13 +267,6 @@
         </w:tc>
       </w:tr>
     </w:tbl>
-    <w:p>
-      <w:pPr>
-        <w:rPr>
-          <w:lang w:val="en-US"/>
-        </w:rPr>
-      </w:pPr>
-    </w:p>
     <w:p/>
     <w:p>
       <w:r>
@@ -370,7 +361,6 @@
               <w:jc w:val="center"/>
             </w:pPr>
             <w:r>
-              <w:lastRenderedPageBreak/>
               <w:t>0</w:t>
             </w:r>
           </w:p>
@@ -424,7 +414,6 @@
         </w:tc>
       </w:tr>
     </w:tbl>
-    <w:p/>
     <w:p>
       <w:pPr>
         <w:pStyle w:val="ae"/>
@@ -4218,6 +4207,14 @@
     <w:tbl>
       <w:tblPr>
         <w:tblW w:w="9606" w:type="dxa"/>
+        <w:tblBorders>
+          <w:top w:val="single" w:sz="4" w:space="0" w:color="auto"/>
+          <w:left w:val="single" w:sz="4" w:space="0" w:color="auto"/>
+          <w:bottom w:val="single" w:sz="4" w:space="0" w:color="auto"/>
+          <w:right w:val="single" w:sz="4" w:space="0" w:color="auto"/>
+          <w:insideH w:val="single" w:sz="4" w:space="0" w:color="auto"/>
+          <w:insideV w:val="single" w:sz="4" w:space="0" w:color="auto"/>
+        </w:tblBorders>
         <w:tblLook w:val="04A0" w:firstRow="1" w:lastRow="0" w:firstColumn="1" w:lastColumn="0" w:noHBand="0" w:noVBand="1"/>
       </w:tblPr>
       <w:tblGrid>
@@ -4262,7 +4259,7 @@
               <w:spacing w:line="288" w:lineRule="auto"/>
             </w:pPr>
             <w:r>
-              <w:t>ОС</w:t>
+              <w:t>АИПК</w:t>
             </w:r>
           </w:p>
         </w:tc>
@@ -4275,7 +4272,7 @@
               <w:spacing w:line="288" w:lineRule="auto"/>
             </w:pPr>
             <w:r>
-              <w:t>Операционная система</w:t>
+              <w:t>Аркадная игра для персональных компьютеров</w:t>
             </w:r>
           </w:p>
         </w:tc>
@@ -4290,10 +4287,7 @@
               <w:spacing w:line="288" w:lineRule="auto"/>
             </w:pPr>
             <w:r>
-              <w:rPr>
-                <w:lang w:val="en-US"/>
-              </w:rPr>
-              <w:t>API</w:t>
+              <w:t>ОС</w:t>
             </w:r>
           </w:p>
         </w:tc>
@@ -4306,7 +4300,7 @@
               <w:spacing w:line="288" w:lineRule="auto"/>
             </w:pPr>
             <w:r>
-              <w:t>Набор готовых классов, процедур, функций, структур и констант, предоставляемых приложением (библиотека, сервисы) или ОС для использования во внешних программных продуктах</w:t>
+              <w:t>Операционная система</w:t>
             </w:r>
           </w:p>
         </w:tc>
@@ -4320,6 +4314,12 @@
             <w:pPr>
               <w:spacing w:line="288" w:lineRule="auto"/>
             </w:pPr>
+            <w:r>
+              <w:rPr>
+                <w:lang w:val="en-US"/>
+              </w:rPr>
+              <w:t>API</w:t>
+            </w:r>
           </w:p>
         </w:tc>
         <w:tc>
@@ -4330,363 +4330,13 @@
             <w:pPr>
               <w:spacing w:line="288" w:lineRule="auto"/>
             </w:pPr>
-          </w:p>
-        </w:tc>
-      </w:tr>
-      <w:tr>
-        <w:tc>
-          <w:tcPr>
-            <w:tcW w:w="1809" w:type="dxa"/>
-          </w:tcPr>
-          <w:p>
-            <w:pPr>
-              <w:spacing w:line="288" w:lineRule="auto"/>
-            </w:pPr>
-          </w:p>
-        </w:tc>
-        <w:tc>
-          <w:tcPr>
-            <w:tcW w:w="7797" w:type="dxa"/>
-          </w:tcPr>
-          <w:p/>
-        </w:tc>
-      </w:tr>
-      <w:tr>
-        <w:tc>
-          <w:tcPr>
-            <w:tcW w:w="1809" w:type="dxa"/>
-          </w:tcPr>
-          <w:p>
-            <w:pPr>
-              <w:spacing w:line="288" w:lineRule="auto"/>
-            </w:pPr>
-          </w:p>
-        </w:tc>
-        <w:tc>
-          <w:tcPr>
-            <w:tcW w:w="7797" w:type="dxa"/>
-          </w:tcPr>
-          <w:p>
-            <w:pPr>
-              <w:spacing w:line="288" w:lineRule="auto"/>
-            </w:pPr>
-          </w:p>
-        </w:tc>
-      </w:tr>
-      <w:tr>
-        <w:tc>
-          <w:tcPr>
-            <w:tcW w:w="1809" w:type="dxa"/>
-          </w:tcPr>
-          <w:p>
-            <w:pPr>
-              <w:spacing w:line="288" w:lineRule="auto"/>
-            </w:pPr>
-          </w:p>
-        </w:tc>
-        <w:tc>
-          <w:tcPr>
-            <w:tcW w:w="7797" w:type="dxa"/>
-          </w:tcPr>
-          <w:p>
-            <w:pPr>
-              <w:spacing w:line="288" w:lineRule="auto"/>
-            </w:pPr>
-          </w:p>
-        </w:tc>
-      </w:tr>
-      <w:tr>
-        <w:tc>
-          <w:tcPr>
-            <w:tcW w:w="1809" w:type="dxa"/>
-          </w:tcPr>
-          <w:p>
-            <w:pPr>
-              <w:spacing w:line="288" w:lineRule="auto"/>
-            </w:pPr>
-          </w:p>
-        </w:tc>
-        <w:tc>
-          <w:tcPr>
-            <w:tcW w:w="7797" w:type="dxa"/>
-          </w:tcPr>
-          <w:p>
-            <w:pPr>
-              <w:spacing w:line="288" w:lineRule="auto"/>
-            </w:pPr>
-          </w:p>
-        </w:tc>
-      </w:tr>
-      <w:tr>
-        <w:tc>
-          <w:tcPr>
-            <w:tcW w:w="1809" w:type="dxa"/>
-          </w:tcPr>
-          <w:p>
-            <w:pPr>
-              <w:spacing w:line="288" w:lineRule="auto"/>
-            </w:pPr>
-          </w:p>
-        </w:tc>
-        <w:tc>
-          <w:tcPr>
-            <w:tcW w:w="7797" w:type="dxa"/>
-          </w:tcPr>
-          <w:p>
-            <w:pPr>
-              <w:spacing w:line="288" w:lineRule="auto"/>
-            </w:pPr>
-          </w:p>
-        </w:tc>
-      </w:tr>
-      <w:tr>
-        <w:tc>
-          <w:tcPr>
-            <w:tcW w:w="1809" w:type="dxa"/>
-          </w:tcPr>
-          <w:p>
-            <w:pPr>
-              <w:spacing w:line="288" w:lineRule="auto"/>
-            </w:pPr>
-          </w:p>
-        </w:tc>
-        <w:tc>
-          <w:tcPr>
-            <w:tcW w:w="7797" w:type="dxa"/>
-          </w:tcPr>
-          <w:p>
-            <w:pPr>
-              <w:spacing w:line="288" w:lineRule="auto"/>
-            </w:pPr>
-          </w:p>
-        </w:tc>
-      </w:tr>
-      <w:tr>
-        <w:tc>
-          <w:tcPr>
-            <w:tcW w:w="1809" w:type="dxa"/>
-          </w:tcPr>
-          <w:p>
-            <w:pPr>
-              <w:spacing w:line="288" w:lineRule="auto"/>
-            </w:pPr>
-          </w:p>
-        </w:tc>
-        <w:tc>
-          <w:tcPr>
-            <w:tcW w:w="7797" w:type="dxa"/>
-          </w:tcPr>
-          <w:p>
-            <w:pPr>
-              <w:spacing w:line="288" w:lineRule="auto"/>
-            </w:pPr>
-          </w:p>
-        </w:tc>
-      </w:tr>
-      <w:tr>
-        <w:tc>
-          <w:tcPr>
-            <w:tcW w:w="1809" w:type="dxa"/>
-          </w:tcPr>
-          <w:p>
-            <w:pPr>
-              <w:spacing w:line="288" w:lineRule="auto"/>
-            </w:pPr>
-          </w:p>
-        </w:tc>
-        <w:tc>
-          <w:tcPr>
-            <w:tcW w:w="7797" w:type="dxa"/>
-          </w:tcPr>
-          <w:p>
-            <w:pPr>
-              <w:spacing w:line="288" w:lineRule="auto"/>
-            </w:pPr>
-          </w:p>
-        </w:tc>
-      </w:tr>
-      <w:tr>
-        <w:tc>
-          <w:tcPr>
-            <w:tcW w:w="1809" w:type="dxa"/>
-          </w:tcPr>
-          <w:p>
-            <w:pPr>
-              <w:spacing w:line="288" w:lineRule="auto"/>
-            </w:pPr>
-          </w:p>
-        </w:tc>
-        <w:tc>
-          <w:tcPr>
-            <w:tcW w:w="7797" w:type="dxa"/>
-          </w:tcPr>
-          <w:p>
-            <w:pPr>
-              <w:spacing w:line="288" w:lineRule="auto"/>
-            </w:pPr>
-          </w:p>
-        </w:tc>
-      </w:tr>
-      <w:tr>
-        <w:tc>
-          <w:tcPr>
-            <w:tcW w:w="1809" w:type="dxa"/>
-          </w:tcPr>
-          <w:p>
-            <w:pPr>
-              <w:spacing w:line="288" w:lineRule="auto"/>
-            </w:pPr>
-          </w:p>
-        </w:tc>
-        <w:tc>
-          <w:tcPr>
-            <w:tcW w:w="7797" w:type="dxa"/>
-          </w:tcPr>
-          <w:p>
-            <w:pPr>
-              <w:spacing w:line="288" w:lineRule="auto"/>
-            </w:pPr>
-          </w:p>
-        </w:tc>
-      </w:tr>
-      <w:tr>
-        <w:tc>
-          <w:tcPr>
-            <w:tcW w:w="1809" w:type="dxa"/>
-          </w:tcPr>
-          <w:p>
-            <w:pPr>
-              <w:spacing w:line="288" w:lineRule="auto"/>
-            </w:pPr>
-          </w:p>
-        </w:tc>
-        <w:tc>
-          <w:tcPr>
-            <w:tcW w:w="7797" w:type="dxa"/>
-          </w:tcPr>
-          <w:p>
-            <w:pPr>
-              <w:spacing w:line="288" w:lineRule="auto"/>
-            </w:pPr>
-          </w:p>
-        </w:tc>
-      </w:tr>
-      <w:tr>
-        <w:tc>
-          <w:tcPr>
-            <w:tcW w:w="1809" w:type="dxa"/>
-          </w:tcPr>
-          <w:p>
-            <w:pPr>
-              <w:spacing w:line="288" w:lineRule="auto"/>
-            </w:pPr>
-          </w:p>
-        </w:tc>
-        <w:tc>
-          <w:tcPr>
-            <w:tcW w:w="7797" w:type="dxa"/>
-          </w:tcPr>
-          <w:p>
-            <w:pPr>
-              <w:spacing w:line="288" w:lineRule="auto"/>
-            </w:pPr>
-          </w:p>
-        </w:tc>
-      </w:tr>
-      <w:tr>
-        <w:tc>
-          <w:tcPr>
-            <w:tcW w:w="1809" w:type="dxa"/>
-          </w:tcPr>
-          <w:p>
-            <w:pPr>
-              <w:spacing w:line="288" w:lineRule="auto"/>
-            </w:pPr>
-          </w:p>
-        </w:tc>
-        <w:tc>
-          <w:tcPr>
-            <w:tcW w:w="7797" w:type="dxa"/>
-          </w:tcPr>
-          <w:p>
-            <w:pPr>
-              <w:spacing w:line="288" w:lineRule="auto"/>
-            </w:pPr>
-          </w:p>
-        </w:tc>
-      </w:tr>
-      <w:tr>
-        <w:tc>
-          <w:tcPr>
-            <w:tcW w:w="1809" w:type="dxa"/>
-          </w:tcPr>
-          <w:p>
-            <w:pPr>
-              <w:spacing w:line="288" w:lineRule="auto"/>
-            </w:pPr>
-          </w:p>
-        </w:tc>
-        <w:tc>
-          <w:tcPr>
-            <w:tcW w:w="7797" w:type="dxa"/>
-          </w:tcPr>
-          <w:p>
-            <w:pPr>
-              <w:spacing w:line="288" w:lineRule="auto"/>
-            </w:pPr>
-          </w:p>
-        </w:tc>
-      </w:tr>
-      <w:tr>
-        <w:tc>
-          <w:tcPr>
-            <w:tcW w:w="1809" w:type="dxa"/>
-          </w:tcPr>
-          <w:p>
-            <w:pPr>
-              <w:spacing w:line="288" w:lineRule="auto"/>
-            </w:pPr>
-          </w:p>
-        </w:tc>
-        <w:tc>
-          <w:tcPr>
-            <w:tcW w:w="7797" w:type="dxa"/>
-          </w:tcPr>
-          <w:p>
-            <w:pPr>
-              <w:spacing w:line="288" w:lineRule="auto"/>
-            </w:pPr>
-          </w:p>
-        </w:tc>
-      </w:tr>
-      <w:tr>
-        <w:tc>
-          <w:tcPr>
-            <w:tcW w:w="1809" w:type="dxa"/>
-          </w:tcPr>
-          <w:p>
-            <w:pPr>
-              <w:spacing w:line="288" w:lineRule="auto"/>
-            </w:pPr>
-          </w:p>
-        </w:tc>
-        <w:tc>
-          <w:tcPr>
-            <w:tcW w:w="7797" w:type="dxa"/>
-          </w:tcPr>
-          <w:p>
-            <w:pPr>
-              <w:spacing w:line="288" w:lineRule="auto"/>
-            </w:pPr>
+            <w:r>
+              <w:t>Набор готовых классов, процедур, функций, структур и констант, предоставляемых приложением (библиотека, сервисы) или ОС для использования во внешних программных продуктах</w:t>
+            </w:r>
           </w:p>
         </w:tc>
       </w:tr>
     </w:tbl>
-    <w:p>
-      <w:pPr>
-        <w:spacing w:line="288" w:lineRule="auto"/>
-      </w:pPr>
-    </w:p>
     <w:p>
       <w:pPr>
         <w:pStyle w:val="3"/>
@@ -4934,15 +4584,7 @@
           </w:tcPr>
           <w:p>
             <w:r>
-              <w:t xml:space="preserve">Элемент интерфейса пользователя, позволяющий выбрать одну из нескольких перечисленных опций, в нашем приложение будет предложено: зарегистрироваться, авторизоваться, изменить настройки </w:t>
-            </w:r>
-            <w:proofErr w:type="gramStart"/>
-            <w:r>
-              <w:t>игры(</w:t>
-            </w:r>
-            <w:proofErr w:type="gramEnd"/>
-            <w:r>
-              <w:t>разрешение экрана, громкость музыки и эффектов) и выйти из игры.</w:t>
+              <w:t>Элемент интерфейса пользователя, позволяющий выбрать одну из нескольких перечисленных опций, в нашем приложение будет предложено: зарегистрироваться, авторизоваться, изменить настройки игры(разрешение экрана, громкость музыки и эффектов) и выйти из игры.</w:t>
             </w:r>
           </w:p>
         </w:tc>
@@ -5224,15 +4866,7 @@
               <w:spacing w:line="288" w:lineRule="auto"/>
             </w:pPr>
             <w:r>
-              <w:t xml:space="preserve">Способ взлома </w:t>
-            </w:r>
-            <w:proofErr w:type="gramStart"/>
-            <w:r>
-              <w:t>сайтов ,</w:t>
-            </w:r>
-            <w:proofErr w:type="gramEnd"/>
-            <w:r>
-              <w:t xml:space="preserve"> программ, работающих с базами данных, основанный на внедрении в запрос вредоносного SQL-кода.</w:t>
+              <w:t>Способ взлома сайтов , программ, работающих с базами данных, основанный на внедрении в запрос вредоносного SQL-кода.</w:t>
             </w:r>
           </w:p>
         </w:tc>
@@ -5263,15 +4897,7 @@
               <w:spacing w:line="288" w:lineRule="auto"/>
             </w:pPr>
             <w:r>
-              <w:t xml:space="preserve">Закрытая от посетителей </w:t>
-            </w:r>
-            <w:proofErr w:type="gramStart"/>
-            <w:r>
-              <w:t>часть  приложения</w:t>
-            </w:r>
-            <w:proofErr w:type="gramEnd"/>
-            <w:r>
-              <w:t xml:space="preserve"> , предназначенная для администрирования  приложения администраторами.</w:t>
+              <w:t>Закрытая от посетителей часть  приложения , предназначенная для администрирования  приложения администраторами.</w:t>
             </w:r>
           </w:p>
         </w:tc>
@@ -5343,9 +4969,6 @@
     <w:p>
       <w:pPr>
         <w:pStyle w:val="1"/>
-        <w:rPr>
-          <w:highlight w:val="yellow"/>
-        </w:rPr>
       </w:pPr>
       <w:bookmarkStart w:id="7" w:name="_Ref450981292"/>
       <w:bookmarkStart w:id="8" w:name="_Ref450981295"/>
@@ -5355,9 +4978,6 @@
       <w:bookmarkStart w:id="12" w:name="_Ref451192725"/>
       <w:bookmarkStart w:id="13" w:name="_Toc451956019"/>
       <w:r>
-        <w:rPr>
-          <w:highlight w:val="yellow"/>
-        </w:rPr>
         <w:lastRenderedPageBreak/>
         <w:t>Общая архитектура</w:t>
       </w:r>
@@ -5372,90 +4992,47 @@
     <w:p>
       <w:pPr>
         <w:pStyle w:val="2"/>
-        <w:rPr>
-          <w:highlight w:val="yellow"/>
-        </w:rPr>
       </w:pPr>
       <w:bookmarkStart w:id="14" w:name="_Ref280041509"/>
       <w:bookmarkStart w:id="15" w:name="_Toc451956020"/>
       <w:r>
-        <w:rPr>
-          <w:highlight w:val="yellow"/>
-        </w:rPr>
         <w:t>Область применения</w:t>
       </w:r>
       <w:bookmarkEnd w:id="14"/>
       <w:bookmarkEnd w:id="15"/>
     </w:p>
     <w:p>
-      <w:pPr>
-        <w:rPr>
-          <w:highlight w:val="yellow"/>
-        </w:rPr>
-      </w:pPr>
-      <w:r>
-        <w:rPr>
-          <w:highlight w:val="yellow"/>
-        </w:rPr>
+      <w:r>
         <w:t>АИПК</w:t>
       </w:r>
       <w:r>
-        <w:rPr>
-          <w:highlight w:val="yellow"/>
-        </w:rPr>
         <w:t xml:space="preserve"> </w:t>
       </w:r>
       <w:r>
-        <w:rPr>
-          <w:highlight w:val="yellow"/>
-        </w:rPr>
         <w:t>используется для предо</w:t>
       </w:r>
       <w:r>
-        <w:rPr>
-          <w:highlight w:val="yellow"/>
-        </w:rPr>
         <w:t>ставления пользователям</w:t>
       </w:r>
       <w:r>
-        <w:rPr>
-          <w:highlight w:val="yellow"/>
-        </w:rPr>
         <w:t xml:space="preserve"> медиа-развлечений</w:t>
       </w:r>
       <w:r>
-        <w:rPr>
-          <w:highlight w:val="yellow"/>
-        </w:rPr>
         <w:t xml:space="preserve"> </w:t>
       </w:r>
     </w:p>
     <w:p>
       <w:pPr>
         <w:pStyle w:val="2"/>
-        <w:rPr>
-          <w:highlight w:val="yellow"/>
-        </w:rPr>
       </w:pPr>
       <w:bookmarkStart w:id="16" w:name="_Toc451956021"/>
       <w:r>
-        <w:rPr>
-          <w:highlight w:val="yellow"/>
-        </w:rPr>
         <w:t>Анализ требований ТЗ</w:t>
       </w:r>
       <w:bookmarkEnd w:id="16"/>
     </w:p>
     <w:p>
-      <w:pPr>
-        <w:rPr>
-          <w:highlight w:val="yellow"/>
-        </w:rPr>
-      </w:pPr>
-      <w:r>
-        <w:rPr>
-          <w:highlight w:val="yellow"/>
-        </w:rPr>
+      <w:r>
         <w:t>Анализ требований ТЗ приведен в таблице ниже.</w:t>
       </w:r>
     </w:p>
@@ -5465,47 +5042,17 @@
         <w:keepNext/>
       </w:pPr>
       <w:r>
-        <w:rPr>
-          <w:highlight w:val="yellow"/>
-        </w:rPr>
         <w:t xml:space="preserve">Таблица </w:t>
       </w:r>
-      <w:r>
-        <w:rPr>
-          <w:highlight w:val="yellow"/>
-        </w:rPr>
-        <w:fldChar w:fldCharType="begin"/>
-      </w:r>
-      <w:r>
-        <w:rPr>
-          <w:highlight w:val="yellow"/>
-        </w:rPr>
-        <w:instrText xml:space="preserve"> SEQ Таблица \* ARABIC </w:instrText>
-      </w:r>
-      <w:r>
-        <w:rPr>
-          <w:highlight w:val="yellow"/>
-        </w:rPr>
-        <w:fldChar w:fldCharType="separate"/>
-      </w:r>
-      <w:r>
-        <w:rPr>
-          <w:noProof/>
-          <w:highlight w:val="yellow"/>
-        </w:rPr>
-        <w:t>3</w:t>
-      </w:r>
-      <w:r>
-        <w:rPr>
-          <w:noProof/>
-          <w:highlight w:val="yellow"/>
-        </w:rPr>
-        <w:fldChar w:fldCharType="end"/>
-      </w:r>
-      <w:r>
-        <w:rPr>
-          <w:highlight w:val="yellow"/>
-        </w:rPr>
+      <w:fldSimple w:instr=" SEQ Таблица \* ARABIC ">
+        <w:r>
+          <w:rPr>
+            <w:noProof/>
+          </w:rPr>
+          <w:t>3</w:t>
+        </w:r>
+      </w:fldSimple>
+      <w:r>
         <w:t xml:space="preserve"> Анализ требований ТЗ</w:t>
       </w:r>
     </w:p>
@@ -5862,18 +5409,10 @@
               <w:pStyle w:val="aa"/>
             </w:pPr>
             <w:r>
-              <w:t>3.1.</w:t>
-            </w:r>
-            <w:proofErr w:type="gramStart"/>
-            <w:r>
-              <w:t xml:space="preserve">3 </w:t>
-            </w:r>
-            <w:r>
-              <w:t>В</w:t>
-            </w:r>
-            <w:proofErr w:type="gramEnd"/>
-            <w:r>
-              <w:t xml:space="preserve"> системе необходимо предусмотреть возможность её масштабирования по производительности и объёму обрабатываемой информации без модификации её программного обеспечения путём модернизации используемого комплекса технических средств. Возможности масштабирования должна обеспечиваться средствами используемого базового программного обеспечения.</w:t>
+              <w:t xml:space="preserve">3.1.3 </w:t>
+            </w:r>
+            <w:r>
+              <w:t>В системе необходимо предусмотреть возможность её масштабирования по производительности и объёму обрабатываемой информации без модификации её программного обеспечения путём модернизации используемого комплекса технических средств. Возможности масштабирования должна обеспечиваться средствами используемого базового программного обеспечения.</w:t>
             </w:r>
           </w:p>
           <w:p>
@@ -5973,31 +5512,7 @@
               <w:t xml:space="preserve">3.1.5   </w:t>
             </w:r>
             <w:r>
-              <w:t xml:space="preserve">ПО системы должно обеспечивать устойчивость к различным атакам (Безопасность авторизации, защита данных, безопасность доступа к коду, </w:t>
-            </w:r>
-            <w:proofErr w:type="spellStart"/>
-            <w:r>
-              <w:t>DDos</w:t>
-            </w:r>
-            <w:proofErr w:type="spellEnd"/>
-            <w:r>
-              <w:t xml:space="preserve">) включать в себя комплексные инструменты по обеспечению безопасности данных, такие как </w:t>
-            </w:r>
-            <w:proofErr w:type="spellStart"/>
-            <w:r>
-              <w:t>Microsoft</w:t>
-            </w:r>
-            <w:proofErr w:type="spellEnd"/>
-            <w:r>
-              <w:t xml:space="preserve"> </w:t>
-            </w:r>
-            <w:proofErr w:type="spellStart"/>
-            <w:r>
-              <w:t>TechNet</w:t>
-            </w:r>
-            <w:proofErr w:type="spellEnd"/>
-            <w:r>
-              <w:t>, безопасность служб IIS, инструмент для аудита программного кода, веб-антивирус, контроль целостности файлов.</w:t>
+              <w:t>ПО системы должно обеспечивать устойчивость к различным атакам (Безопасность авторизации, защита данных, безопасность доступа к коду, DDos) включать в себя комплексные инструменты по обеспечению безопасности данных, такие как Microsoft TechNet, безопасность служб IIS, инструмент для аудита программного кода, веб-антивирус, контроль целостности файлов.</w:t>
             </w:r>
           </w:p>
           <w:p>
@@ -6050,13 +5565,8 @@
               <w:pStyle w:val="aa"/>
             </w:pPr>
             <w:r>
-              <w:t xml:space="preserve">В БД системы не должен находится пароль без шифрования, используется хеширование пароля с помощью </w:t>
-            </w:r>
-            <w:proofErr w:type="spellStart"/>
-            <w:r>
-              <w:t>password_hash</w:t>
-            </w:r>
-            <w:proofErr w:type="spellEnd"/>
+              <w:t>В БД системы не должен находится пароль без шифрования, используется хеширование пароля с помощью password_hash</w:t>
+            </w:r>
           </w:p>
           <w:p>
             <w:pPr>
@@ -6110,21 +5620,8 @@
               <w:t xml:space="preserve">3.1.8   </w:t>
             </w:r>
             <w:r>
-              <w:t xml:space="preserve">В определенное время производится </w:t>
-            </w:r>
-            <w:proofErr w:type="spellStart"/>
-            <w:r>
-              <w:t>бэкап</w:t>
-            </w:r>
-            <w:proofErr w:type="spellEnd"/>
-            <w:r>
-              <w:t xml:space="preserve"> всех данных </w:t>
-            </w:r>
-            <w:proofErr w:type="gramStart"/>
-            <w:r>
-              <w:t>на резервные сервера</w:t>
-            </w:r>
-            <w:proofErr w:type="gramEnd"/>
+              <w:t>В определенное время производится бэкап всех данных на резервные сервера</w:t>
+            </w:r>
           </w:p>
         </w:tc>
         <w:tc>
@@ -6387,7 +5884,7 @@
         <w:t xml:space="preserve">Общая последовательность действий </w:t>
       </w:r>
       <w:r>
-        <w:t>ОПУ и КРС</w:t>
+        <w:t>всех экторов</w:t>
       </w:r>
       <w:r>
         <w:t xml:space="preserve"> в процессе использования </w:t>
@@ -6424,7 +5921,7 @@
           <w:rPr>
             <w:noProof/>
           </w:rPr>
-          <w:t>10</w:t>
+          <w:t>1</w:t>
         </w:r>
       </w:fldSimple>
       <w:r>
@@ -6442,22 +5939,7 @@
         <w:t xml:space="preserve">Участники подробно описываются в разделе </w:t>
       </w:r>
       <w:r>
-        <w:fldChar w:fldCharType="begin"/>
-      </w:r>
-      <w:r>
-        <w:instrText xml:space="preserve"> REF _Ref450746092 \r \h </w:instrText>
-      </w:r>
-      <w:r>
-        <w:fldChar w:fldCharType="separate"/>
-      </w:r>
-      <w:r>
-        <w:t>2.4.1</w:t>
-      </w:r>
-      <w:r>
-        <w:fldChar w:fldCharType="end"/>
-      </w:r>
-      <w:r>
-        <w:t>.</w:t>
+        <w:t>2.3.1</w:t>
       </w:r>
     </w:p>
     <w:p>
@@ -6481,7 +5963,16 @@
         <w:jc w:val="both"/>
       </w:pPr>
       <w:r>
-        <w:t>На первом этапе «Поиск ресурсов» производится сбор и анализ данных информационными буйками по нахождению в акваториях моря рыбы и морских обитателей;</w:t>
+        <w:t>На первом этапе «</w:t>
+      </w:r>
+      <w:r>
+        <w:t>Техническое задание</w:t>
+      </w:r>
+      <w:r>
+        <w:t xml:space="preserve">» производится </w:t>
+      </w:r>
+      <w:r>
+        <w:t>обоснование необходимости, научно исследовательские работы и разработка технического задания;</w:t>
       </w:r>
     </w:p>
     <w:p>
@@ -6494,15 +5985,16 @@
         <w:jc w:val="both"/>
       </w:pPr>
       <w:r>
-        <w:t xml:space="preserve">На втором этапе «Распределение ресурсов» производится анализ доступных мощностей РС и оптимальный вариант распределения обнаруженных ресурсов между ними, при этом ОПУ подтверждает или не подтверждает полученное распределение, в случае </w:t>
-      </w:r>
-      <w:proofErr w:type="spellStart"/>
-      <w:r>
-        <w:t>неподтверждения</w:t>
-      </w:r>
-      <w:proofErr w:type="spellEnd"/>
-      <w:r>
-        <w:t>, оптимальный план распределения пересчитывается и снова выдается результат;</w:t>
+        <w:t>На втором этапе «</w:t>
+      </w:r>
+      <w:r>
+        <w:t>Технический проект</w:t>
+      </w:r>
+      <w:r>
+        <w:t xml:space="preserve">» производится </w:t>
+      </w:r>
+      <w:r>
+        <w:t>разработка и утверждение технического проекта;</w:t>
       </w:r>
     </w:p>
     <w:p>
@@ -6515,17 +6007,16 @@
         <w:jc w:val="both"/>
       </w:pPr>
       <w:r>
-        <w:t xml:space="preserve">Третий этап – «Определение маршрута». На данном этапе для РС, отобранных во втором этапе, определяется оптимальный маршрут, при этом КРС получает информацию от ОПУ </w:t>
-      </w:r>
-      <w:r>
-        <w:lastRenderedPageBreak/>
-        <w:t xml:space="preserve">через </w:t>
-      </w:r>
-      <w:r>
-        <w:t>АИПК</w:t>
-      </w:r>
-      <w:r>
-        <w:t>, если его РС находится в море, либо оператор сообщает КРС любыми доступными средствами о сборе его команды и отправлении в рейс;</w:t>
+        <w:t>Третий этап – «</w:t>
+      </w:r>
+      <w:r>
+        <w:t>Рабочий проект</w:t>
+      </w:r>
+      <w:r>
+        <w:t xml:space="preserve">». На данном </w:t>
+      </w:r>
+      <w:r>
+        <w:t xml:space="preserve">производится разработка и испытание системы, разработка программной документации; </w:t>
       </w:r>
     </w:p>
     <w:p>
@@ -6535,16 +6026,21 @@
           <w:ilvl w:val="0"/>
           <w:numId w:val="13"/>
         </w:numPr>
-        <w:jc w:val="both"/>
-      </w:pPr>
-      <w:r>
-        <w:t xml:space="preserve">Четвертый этап «Рыболовство» подразумевает процесс следования РС до обнаруженного местонахождения ресурсов, процесс траления, окончание траления, а также возвращение РС в порт, либо продолжение следования, при этом в режиме реального времени КРС постоянно взаимодействует с </w:t>
-      </w:r>
-      <w:r>
-        <w:t>АИПК</w:t>
-      </w:r>
-      <w:r>
-        <w:t>.</w:t>
+      </w:pPr>
+      <w:r>
+        <w:t>Четвертый этап «</w:t>
+      </w:r>
+      <w:r>
+        <w:t>Внедрение</w:t>
+      </w:r>
+      <w:r>
+        <w:t xml:space="preserve">» подразумевает </w:t>
+      </w:r>
+      <w:r>
+        <w:t>подготовку, тестирование, презентацию и внедрение системы;</w:t>
+      </w:r>
+      <w:r>
+        <w:br/>
       </w:r>
     </w:p>
     <w:p>
@@ -6554,6 +6050,7 @@
       <w:bookmarkStart w:id="20" w:name="_Ref450746092"/>
       <w:bookmarkStart w:id="21" w:name="_Toc451956027"/>
       <w:r>
+        <w:lastRenderedPageBreak/>
         <w:t>Участники</w:t>
       </w:r>
       <w:bookmarkEnd w:id="20"/>
@@ -6804,14 +6301,8 @@
     <w:p>
       <w:pPr>
         <w:pStyle w:val="1"/>
-        <w:rPr>
-          <w:highlight w:val="yellow"/>
-        </w:rPr>
-      </w:pPr>
-      <w:r>
-        <w:rPr>
-          <w:highlight w:val="yellow"/>
-        </w:rPr>
+      </w:pPr>
+      <w:r>
         <w:lastRenderedPageBreak/>
         <w:t>Технические характеристики</w:t>
       </w:r>
@@ -6841,16 +6332,11 @@
       <w:r>
         <w:t>Цель разработки</w:t>
       </w:r>
-      <w:proofErr w:type="gramStart"/>
       <w:r>
         <w:t>:</w:t>
       </w:r>
       <w:r>
-        <w:t xml:space="preserve"> Создать</w:t>
-      </w:r>
-      <w:proofErr w:type="gramEnd"/>
-      <w:r>
-        <w:t xml:space="preserve"> полноценную игру для ПК для предоставления пользователям развлечений</w:t>
+        <w:t xml:space="preserve"> Создать полноценную игру для ПК для предоставления пользователям развлечений</w:t>
       </w:r>
     </w:p>
     <w:p>
@@ -6904,35 +6390,9 @@
       <w:r>
         <w:tab/>
       </w:r>
-      <w:proofErr w:type="spellStart"/>
-      <w:r>
-        <w:t>nX</w:t>
-      </w:r>
-      <w:proofErr w:type="spellEnd"/>
-      <w:r>
-        <w:t xml:space="preserve"> = X + </w:t>
-      </w:r>
-      <w:proofErr w:type="spellStart"/>
-      <w:r>
-        <w:t>dX</w:t>
-      </w:r>
-      <w:proofErr w:type="spellEnd"/>
-      <w:r>
-        <w:t xml:space="preserve"> и </w:t>
-      </w:r>
-      <w:proofErr w:type="spellStart"/>
-      <w:r>
-        <w:t>nY</w:t>
-      </w:r>
-      <w:proofErr w:type="spellEnd"/>
-      <w:r>
-        <w:t xml:space="preserve"> = Y + </w:t>
-      </w:r>
-      <w:proofErr w:type="spellStart"/>
-      <w:r>
-        <w:t>dY</w:t>
-      </w:r>
-      <w:proofErr w:type="spellEnd"/>
+      <w:r>
+        <w:t>nX = X + dX и nY = Y + dY</w:t>
+      </w:r>
     </w:p>
     <w:p>
       <w:r>
@@ -6945,65 +6405,23 @@
         <w:ind w:firstLine="708"/>
       </w:pPr>
       <w:r>
-        <w:t xml:space="preserve">x = x + </w:t>
-      </w:r>
-      <w:proofErr w:type="spellStart"/>
-      <w:r>
-        <w:t>dx</w:t>
-      </w:r>
-      <w:proofErr w:type="spellEnd"/>
+        <w:t>x = x + dx</w:t>
+      </w:r>
     </w:p>
     <w:p>
       <w:pPr>
         <w:ind w:firstLine="708"/>
       </w:pPr>
       <w:r>
-        <w:t xml:space="preserve">y = y + </w:t>
-      </w:r>
-      <w:proofErr w:type="spellStart"/>
-      <w:r>
-        <w:t>dy</w:t>
-      </w:r>
-      <w:proofErr w:type="spellEnd"/>
+        <w:t>y = y + dy</w:t>
+      </w:r>
     </w:p>
     <w:p>
       <w:pPr>
         <w:ind w:left="576"/>
       </w:pPr>
       <w:r>
-        <w:t xml:space="preserve">мы увидим на экране движение </w:t>
-      </w:r>
-      <w:proofErr w:type="spellStart"/>
-      <w:r>
-        <w:t>обьекта</w:t>
-      </w:r>
-      <w:proofErr w:type="spellEnd"/>
-      <w:r>
-        <w:t xml:space="preserve"> со скоростями </w:t>
-      </w:r>
-      <w:proofErr w:type="spellStart"/>
-      <w:r>
-        <w:t>dx</w:t>
-      </w:r>
-      <w:proofErr w:type="spellEnd"/>
-      <w:r>
-        <w:t xml:space="preserve"> и </w:t>
-      </w:r>
-      <w:proofErr w:type="spellStart"/>
-      <w:r>
-        <w:t>dy</w:t>
-      </w:r>
-      <w:proofErr w:type="spellEnd"/>
-      <w:r>
-        <w:t xml:space="preserve"> по оси </w:t>
-      </w:r>
-      <w:proofErr w:type="spellStart"/>
-      <w:r>
-        <w:t>абцисс</w:t>
-      </w:r>
-      <w:proofErr w:type="spellEnd"/>
-      <w:r>
-        <w:t xml:space="preserve"> и ординат соответственно.</w:t>
+        <w:t>мы увидим на экране движение обьекта со скоростями dx и dy по оси абцисс и ординат соответственно.</w:t>
       </w:r>
     </w:p>
     <w:p>
@@ -7707,29 +7125,7 @@
                 <w:szCs w:val="18"/>
                 <w:lang w:eastAsia="ru-RU"/>
               </w:rPr>
-              <w:t xml:space="preserve">, </w:t>
-            </w:r>
-            <w:proofErr w:type="gramStart"/>
-            <w:r>
-              <w:rPr>
-                <w:rFonts w:ascii="Verdana" w:eastAsia="Times New Roman" w:hAnsi="Verdana"/>
-                <w:color w:val="000000"/>
-                <w:sz w:val="18"/>
-                <w:szCs w:val="18"/>
-                <w:lang w:eastAsia="ru-RU"/>
-              </w:rPr>
-              <w:t>следовательно</w:t>
-            </w:r>
-            <w:proofErr w:type="gramEnd"/>
-            <w:r>
-              <w:rPr>
-                <w:rFonts w:ascii="Verdana" w:eastAsia="Times New Roman" w:hAnsi="Verdana"/>
-                <w:color w:val="000000"/>
-                <w:sz w:val="18"/>
-                <w:szCs w:val="18"/>
-                <w:lang w:eastAsia="ru-RU"/>
-              </w:rPr>
-              <w:t>: </w:t>
+              <w:t>, следовательно: </w:t>
             </w:r>
             <w:r>
               <w:rPr>
@@ -7951,55 +7347,7 @@
           <w:shd w:val="clear" w:color="auto" w:fill="FFFFFF"/>
           <w:lang w:eastAsia="ru-RU"/>
         </w:rPr>
-        <w:t xml:space="preserve">На вход алгоритма поступает входной поток данных, </w:t>
-      </w:r>
-      <w:proofErr w:type="spellStart"/>
-      <w:r>
-        <w:rPr>
-          <w:rFonts w:ascii="Times New Roman" w:eastAsia="Times New Roman" w:hAnsi="Times New Roman"/>
-          <w:color w:val="513813"/>
-          <w:sz w:val="24"/>
-          <w:szCs w:val="24"/>
-          <w:shd w:val="clear" w:color="auto" w:fill="FFFFFF"/>
-          <w:lang w:eastAsia="ru-RU"/>
-        </w:rPr>
-        <w:t>хеш</w:t>
-      </w:r>
-      <w:proofErr w:type="spellEnd"/>
-      <w:r>
-        <w:rPr>
-          <w:rFonts w:ascii="Times New Roman" w:eastAsia="Times New Roman" w:hAnsi="Times New Roman"/>
-          <w:color w:val="513813"/>
-          <w:sz w:val="24"/>
-          <w:szCs w:val="24"/>
-          <w:shd w:val="clear" w:color="auto" w:fill="FFFFFF"/>
-          <w:lang w:eastAsia="ru-RU"/>
-        </w:rPr>
-        <w:t xml:space="preserve"> которого необходимо найти. Длина сообщения может быть любой (в том числе нулевой). Запишем длину сообщения в L. Это число целое и не отрицательное. Кратность каким-либо числам не обязательна. После поступления </w:t>
-      </w:r>
-      <w:proofErr w:type="spellStart"/>
-      <w:r>
-        <w:rPr>
-          <w:rFonts w:ascii="Times New Roman" w:eastAsia="Times New Roman" w:hAnsi="Times New Roman"/>
-          <w:color w:val="513813"/>
-          <w:sz w:val="24"/>
-          <w:szCs w:val="24"/>
-          <w:shd w:val="clear" w:color="auto" w:fill="FFFFFF"/>
-          <w:lang w:eastAsia="ru-RU"/>
-        </w:rPr>
-        <w:t>даных</w:t>
-      </w:r>
-      <w:proofErr w:type="spellEnd"/>
-      <w:r>
-        <w:rPr>
-          <w:rFonts w:ascii="Times New Roman" w:eastAsia="Times New Roman" w:hAnsi="Times New Roman"/>
-          <w:color w:val="513813"/>
-          <w:sz w:val="24"/>
-          <w:szCs w:val="24"/>
-          <w:shd w:val="clear" w:color="auto" w:fill="FFFFFF"/>
-          <w:lang w:eastAsia="ru-RU"/>
-        </w:rPr>
-        <w:t xml:space="preserve"> идет процесс подготовки потока к вычислениям.</w:t>
+        <w:t>На вход алгоритма поступает входной поток данных, хеш которого необходимо найти. Длина сообщения может быть любой (в том числе нулевой). Запишем длину сообщения в L. Это число целое и не отрицательное. Кратность каким-либо числам не обязательна. После поступления даных идет процесс подготовки потока к вычислениям.</w:t>
       </w:r>
     </w:p>
     <w:p>
@@ -8098,7 +7446,6 @@
           <w:lang w:eastAsia="ru-RU"/>
         </w:rPr>
       </w:pPr>
-      <w:proofErr w:type="gramStart"/>
       <w:r>
         <w:rPr>
           <w:rFonts w:ascii="Times New Roman" w:eastAsia="Times New Roman" w:hAnsi="Symbol"/>
@@ -8115,60 +7462,61 @@
           <w:szCs w:val="24"/>
           <w:lang w:eastAsia="ru-RU"/>
         </w:rPr>
-        <w:t xml:space="preserve">  Ниже</w:t>
-      </w:r>
-      <w:proofErr w:type="gramEnd"/>
-      <w:r>
+        <w:t xml:space="preserve">  Ниже приведены 5 шагов алгоритма:</w:t>
+      </w:r>
+    </w:p>
+    <w:p>
+      <w:pPr>
+        <w:spacing w:after="0" w:line="240" w:lineRule="auto"/>
+        <w:jc w:val="center"/>
         <w:rPr>
           <w:rFonts w:ascii="Times New Roman" w:eastAsia="Times New Roman" w:hAnsi="Times New Roman"/>
           <w:sz w:val="24"/>
           <w:szCs w:val="24"/>
           <w:lang w:eastAsia="ru-RU"/>
         </w:rPr>
-        <w:t xml:space="preserve"> приведены 5 шагов алгоритма:</w:t>
-      </w:r>
-    </w:p>
-    <w:p>
-      <w:pPr>
-        <w:spacing w:after="0" w:line="240" w:lineRule="auto"/>
-        <w:jc w:val="center"/>
+      </w:pPr>
+      <w:r>
         <w:rPr>
           <w:rFonts w:ascii="Times New Roman" w:eastAsia="Times New Roman" w:hAnsi="Times New Roman"/>
           <w:sz w:val="24"/>
           <w:szCs w:val="24"/>
           <w:lang w:eastAsia="ru-RU"/>
         </w:rPr>
-      </w:pPr>
-      <w:r>
+        <w:t>Шаг 1. Выравнивание потока</w:t>
+      </w:r>
+    </w:p>
+    <w:p>
+      <w:pPr>
+        <w:spacing w:after="0" w:line="240" w:lineRule="auto"/>
         <w:rPr>
           <w:rFonts w:ascii="Times New Roman" w:eastAsia="Times New Roman" w:hAnsi="Times New Roman"/>
           <w:sz w:val="24"/>
           <w:szCs w:val="24"/>
           <w:lang w:eastAsia="ru-RU"/>
         </w:rPr>
-        <w:t>Шаг 1. Выравнивание потока</w:t>
-      </w:r>
-    </w:p>
-    <w:p>
-      <w:pPr>
-        <w:spacing w:after="0" w:line="240" w:lineRule="auto"/>
+      </w:pPr>
+      <w:r>
         <w:rPr>
           <w:rFonts w:ascii="Times New Roman" w:eastAsia="Times New Roman" w:hAnsi="Times New Roman"/>
           <w:sz w:val="24"/>
           <w:szCs w:val="24"/>
           <w:lang w:eastAsia="ru-RU"/>
         </w:rPr>
-      </w:pPr>
-      <w:r>
+        <w:t>Входные данные выравниваются так, чтобы их размер был сравним с 448 по модулю 512 (L’ = 512 ? N + 448). Сначала дописывают единичный бит в конец потока, затем необходимое число нулевых бит (выравнивание происходит, даже если длина уже конгруэнтна — сравнима с 448).</w:t>
+      </w:r>
+    </w:p>
+    <w:p>
+      <w:pPr>
+        <w:spacing w:after="0" w:line="240" w:lineRule="auto"/>
+        <w:jc w:val="center"/>
         <w:rPr>
           <w:rFonts w:ascii="Times New Roman" w:eastAsia="Times New Roman" w:hAnsi="Times New Roman"/>
           <w:sz w:val="24"/>
           <w:szCs w:val="24"/>
           <w:lang w:eastAsia="ru-RU"/>
         </w:rPr>
-        <w:t xml:space="preserve">Входные данные выравниваются так, чтобы их размер был сравним с 448 по модулю 512 (L’ = </w:t>
-      </w:r>
-      <w:proofErr w:type="gramStart"/>
+      </w:pPr>
       <w:r>
         <w:rPr>
           <w:rFonts w:ascii="Times New Roman" w:eastAsia="Times New Roman" w:hAnsi="Times New Roman"/>
@@ -8176,78 +7524,27 @@
           <w:szCs w:val="24"/>
           <w:lang w:eastAsia="ru-RU"/>
         </w:rPr>
-        <w:t>512 ?</w:t>
-      </w:r>
-      <w:proofErr w:type="gramEnd"/>
-      <w:r>
+        <w:t>Шаг 2. Добавление длины сообщения.</w:t>
+      </w:r>
+    </w:p>
+    <w:p>
+      <w:pPr>
+        <w:spacing w:after="0" w:line="240" w:lineRule="auto"/>
         <w:rPr>
           <w:rFonts w:ascii="Times New Roman" w:eastAsia="Times New Roman" w:hAnsi="Times New Roman"/>
           <w:sz w:val="24"/>
           <w:szCs w:val="24"/>
           <w:lang w:eastAsia="ru-RU"/>
         </w:rPr>
-        <w:t xml:space="preserve"> N + 448). Сначала дописывают единичный бит в конец потока, затем необходимое число нулевых бит (выравнивание происходит, даже если длина уже конгруэнтна — сравнима с 448).</w:t>
-      </w:r>
-    </w:p>
-    <w:p>
-      <w:pPr>
-        <w:spacing w:after="0" w:line="240" w:lineRule="auto"/>
-        <w:jc w:val="center"/>
+      </w:pPr>
+      <w:r>
         <w:rPr>
           <w:rFonts w:ascii="Times New Roman" w:eastAsia="Times New Roman" w:hAnsi="Times New Roman"/>
           <w:sz w:val="24"/>
           <w:szCs w:val="24"/>
           <w:lang w:eastAsia="ru-RU"/>
         </w:rPr>
-      </w:pPr>
-      <w:r>
-        <w:rPr>
-          <w:rFonts w:ascii="Times New Roman" w:eastAsia="Times New Roman" w:hAnsi="Times New Roman"/>
-          <w:sz w:val="24"/>
-          <w:szCs w:val="24"/>
-          <w:lang w:eastAsia="ru-RU"/>
-        </w:rPr>
-        <w:t>Шаг 2. Добавление длины сообщения.</w:t>
-      </w:r>
-    </w:p>
-    <w:p>
-      <w:pPr>
-        <w:spacing w:after="0" w:line="240" w:lineRule="auto"/>
-        <w:rPr>
-          <w:rFonts w:ascii="Times New Roman" w:eastAsia="Times New Roman" w:hAnsi="Times New Roman"/>
-          <w:sz w:val="24"/>
-          <w:szCs w:val="24"/>
-          <w:lang w:eastAsia="ru-RU"/>
-        </w:rPr>
-      </w:pPr>
-      <w:r>
-        <w:rPr>
-          <w:rFonts w:ascii="Times New Roman" w:eastAsia="Times New Roman" w:hAnsi="Times New Roman"/>
-          <w:sz w:val="24"/>
-          <w:szCs w:val="24"/>
-          <w:lang w:eastAsia="ru-RU"/>
-        </w:rPr>
-        <w:t xml:space="preserve">В оставшиеся 64 бита дописывают 64-битное представление длины данных до выравнивания. Если длина превосходит 2 </w:t>
-      </w:r>
-      <w:proofErr w:type="gramStart"/>
-      <w:r>
-        <w:rPr>
-          <w:rFonts w:ascii="Times New Roman" w:eastAsia="Times New Roman" w:hAnsi="Times New Roman"/>
-          <w:sz w:val="24"/>
-          <w:szCs w:val="24"/>
-          <w:lang w:eastAsia="ru-RU"/>
-        </w:rPr>
-        <w:t>64 ?</w:t>
-      </w:r>
-      <w:proofErr w:type="gramEnd"/>
-      <w:r>
-        <w:rPr>
-          <w:rFonts w:ascii="Times New Roman" w:eastAsia="Times New Roman" w:hAnsi="Times New Roman"/>
-          <w:sz w:val="24"/>
-          <w:szCs w:val="24"/>
-          <w:lang w:eastAsia="ru-RU"/>
-        </w:rPr>
-        <w:t xml:space="preserve"> 1, то дописывают только младшие биты. После этого длина потока станет кратной степеням двойки — 16, 32. Вычисления будут основываться на представлении этого потока данных в виде массива слов по 512 бит.</w:t>
+        <w:t>В оставшиеся 64 бита дописывают 64-битное представление длины данных до выравнивания. Если длина превосходит 2 64 ? 1, то дописывают только младшие биты. После этого длина потока станет кратной степеням двойки — 16, 32. Вычисления будут основываться на представлении этого потока данных в виде массива слов по 512 бит.</w:t>
       </w:r>
     </w:p>
     <w:p>
@@ -8522,7 +7819,6 @@
           <w:lang w:eastAsia="ru-RU"/>
         </w:rPr>
       </w:pPr>
-      <w:proofErr w:type="gramStart"/>
       <w:r>
         <w:rPr>
           <w:rFonts w:ascii="Times New Roman" w:eastAsia="Times New Roman" w:hAnsi="Symbol"/>
@@ -8539,17 +7835,7 @@
           <w:szCs w:val="24"/>
           <w:lang w:eastAsia="ru-RU"/>
         </w:rPr>
-        <w:t xml:space="preserve">  Потребуются</w:t>
-      </w:r>
-      <w:proofErr w:type="gramEnd"/>
-      <w:r>
-        <w:rPr>
-          <w:rFonts w:ascii="Times New Roman" w:eastAsia="Times New Roman" w:hAnsi="Times New Roman"/>
-          <w:sz w:val="24"/>
-          <w:szCs w:val="24"/>
-          <w:lang w:eastAsia="ru-RU"/>
-        </w:rPr>
-        <w:t xml:space="preserve"> 4 функции для четырех раундов. Введем функции от трех параметров — слов, результатом также будет слово.</w:t>
+        <w:t xml:space="preserve">  Потребуются 4 функции для четырех раундов. Введем функции от трех параметров — слов, результатом также будет слово.</w:t>
       </w:r>
     </w:p>
     <w:p>
@@ -8839,7 +8125,6 @@
           <w:lang w:eastAsia="ru-RU"/>
         </w:rPr>
       </w:pPr>
-      <w:proofErr w:type="gramStart"/>
       <w:r>
         <w:rPr>
           <w:rFonts w:ascii="Times New Roman" w:eastAsia="Times New Roman" w:hAnsi="Symbol"/>
@@ -8856,9 +8141,8 @@
           <w:szCs w:val="24"/>
           <w:lang w:eastAsia="ru-RU"/>
         </w:rPr>
-        <w:t xml:space="preserve">  Определим</w:t>
-      </w:r>
-      <w:proofErr w:type="gramEnd"/>
+        <w:t xml:space="preserve">  Определим таблицу констант T[1..64] — 64-элементная таблица данных, построенная следующим образом: T[i] = int(4294967296 * | sin(i) | ) и s — циклический сдвиг влево на s бит полученого 32-битного аргумента. </w:t>
+      </w:r>
       <w:r>
         <w:rPr>
           <w:rFonts w:ascii="Times New Roman" w:eastAsia="Times New Roman" w:hAnsi="Times New Roman"/>
@@ -8866,168 +8150,8 @@
           <w:szCs w:val="24"/>
           <w:lang w:eastAsia="ru-RU"/>
         </w:rPr>
-        <w:t xml:space="preserve"> таблицу констант T[1..64] — 64-элементная таблица данных, построенная следующим образом: T[i] = </w:t>
-      </w:r>
-      <w:proofErr w:type="spellStart"/>
-      <w:r>
-        <w:rPr>
-          <w:rFonts w:ascii="Times New Roman" w:eastAsia="Times New Roman" w:hAnsi="Times New Roman"/>
-          <w:sz w:val="24"/>
-          <w:szCs w:val="24"/>
-          <w:lang w:eastAsia="ru-RU"/>
-        </w:rPr>
-        <w:t>int</w:t>
-      </w:r>
-      <w:proofErr w:type="spellEnd"/>
-      <w:r>
-        <w:rPr>
-          <w:rFonts w:ascii="Times New Roman" w:eastAsia="Times New Roman" w:hAnsi="Times New Roman"/>
-          <w:sz w:val="24"/>
-          <w:szCs w:val="24"/>
-          <w:lang w:eastAsia="ru-RU"/>
-        </w:rPr>
-        <w:t xml:space="preserve">(4294967296 * | </w:t>
-      </w:r>
-      <w:proofErr w:type="spellStart"/>
-      <w:r>
-        <w:rPr>
-          <w:rFonts w:ascii="Times New Roman" w:eastAsia="Times New Roman" w:hAnsi="Times New Roman"/>
-          <w:sz w:val="24"/>
-          <w:szCs w:val="24"/>
-          <w:lang w:eastAsia="ru-RU"/>
-        </w:rPr>
-        <w:t>sin</w:t>
-      </w:r>
-      <w:proofErr w:type="spellEnd"/>
-      <w:r>
-        <w:rPr>
-          <w:rFonts w:ascii="Times New Roman" w:eastAsia="Times New Roman" w:hAnsi="Times New Roman"/>
-          <w:sz w:val="24"/>
-          <w:szCs w:val="24"/>
-          <w:lang w:eastAsia="ru-RU"/>
-        </w:rPr>
-        <w:t xml:space="preserve">(i) | ) и s — циклический сдвиг влево на s бит </w:t>
-      </w:r>
-      <w:proofErr w:type="spellStart"/>
-      <w:r>
-        <w:rPr>
-          <w:rFonts w:ascii="Times New Roman" w:eastAsia="Times New Roman" w:hAnsi="Times New Roman"/>
-          <w:sz w:val="24"/>
-          <w:szCs w:val="24"/>
-          <w:lang w:eastAsia="ru-RU"/>
-        </w:rPr>
-        <w:t>полученого</w:t>
-      </w:r>
-      <w:proofErr w:type="spellEnd"/>
-      <w:r>
-        <w:rPr>
-          <w:rFonts w:ascii="Times New Roman" w:eastAsia="Times New Roman" w:hAnsi="Times New Roman"/>
-          <w:sz w:val="24"/>
-          <w:szCs w:val="24"/>
-          <w:lang w:eastAsia="ru-RU"/>
-        </w:rPr>
-        <w:t xml:space="preserve"> 32-битного аргумента. </w:t>
-      </w:r>
-      <w:r>
-        <w:rPr>
-          <w:rFonts w:ascii="Times New Roman" w:eastAsia="Times New Roman" w:hAnsi="Times New Roman"/>
-          <w:sz w:val="24"/>
-          <w:szCs w:val="24"/>
-          <w:lang w:eastAsia="ru-RU"/>
-        </w:rPr>
         <w:br/>
-        <w:t>Выравненные данные разбиваются на блоки (слова) по 32 бита, и каждый блок проходит 4 раунда из 16 операторов. Все операторы однотипны и имеют вид: [</w:t>
-      </w:r>
-      <w:proofErr w:type="spellStart"/>
-      <w:r>
-        <w:rPr>
-          <w:rFonts w:ascii="Times New Roman" w:eastAsia="Times New Roman" w:hAnsi="Times New Roman"/>
-          <w:sz w:val="24"/>
-          <w:szCs w:val="24"/>
-          <w:lang w:eastAsia="ru-RU"/>
-        </w:rPr>
-        <w:t>abcd</w:t>
-      </w:r>
-      <w:proofErr w:type="spellEnd"/>
-      <w:r>
-        <w:rPr>
-          <w:rFonts w:ascii="Times New Roman" w:eastAsia="Times New Roman" w:hAnsi="Times New Roman"/>
-          <w:sz w:val="24"/>
-          <w:szCs w:val="24"/>
-          <w:lang w:eastAsia="ru-RU"/>
-        </w:rPr>
-        <w:t xml:space="preserve"> k s i], определяемый как a = b + ((a + </w:t>
-      </w:r>
-      <w:proofErr w:type="spellStart"/>
-      <w:r>
-        <w:rPr>
-          <w:rFonts w:ascii="Times New Roman" w:eastAsia="Times New Roman" w:hAnsi="Times New Roman"/>
-          <w:sz w:val="24"/>
-          <w:szCs w:val="24"/>
-          <w:lang w:eastAsia="ru-RU"/>
-        </w:rPr>
-        <w:t>Fun</w:t>
-      </w:r>
-      <w:proofErr w:type="spellEnd"/>
-      <w:r>
-        <w:rPr>
-          <w:rFonts w:ascii="Times New Roman" w:eastAsia="Times New Roman" w:hAnsi="Times New Roman"/>
-          <w:sz w:val="24"/>
-          <w:szCs w:val="24"/>
-          <w:lang w:eastAsia="ru-RU"/>
-        </w:rPr>
-        <w:t>(</w:t>
-      </w:r>
-      <w:proofErr w:type="spellStart"/>
-      <w:proofErr w:type="gramStart"/>
-      <w:r>
-        <w:rPr>
-          <w:rFonts w:ascii="Times New Roman" w:eastAsia="Times New Roman" w:hAnsi="Times New Roman"/>
-          <w:sz w:val="24"/>
-          <w:szCs w:val="24"/>
-          <w:lang w:eastAsia="ru-RU"/>
-        </w:rPr>
-        <w:t>b,c</w:t>
-      </w:r>
-      <w:proofErr w:type="gramEnd"/>
-      <w:r>
-        <w:rPr>
-          <w:rFonts w:ascii="Times New Roman" w:eastAsia="Times New Roman" w:hAnsi="Times New Roman"/>
-          <w:sz w:val="24"/>
-          <w:szCs w:val="24"/>
-          <w:lang w:eastAsia="ru-RU"/>
-        </w:rPr>
-        <w:t>,d</w:t>
-      </w:r>
-      <w:proofErr w:type="spellEnd"/>
-      <w:r>
-        <w:rPr>
-          <w:rFonts w:ascii="Times New Roman" w:eastAsia="Times New Roman" w:hAnsi="Times New Roman"/>
-          <w:sz w:val="24"/>
-          <w:szCs w:val="24"/>
-          <w:lang w:eastAsia="ru-RU"/>
-        </w:rPr>
-        <w:t>) + X[k] + T[i]) &lt; &lt; &lt; s), где X — блок данных. X[k] = M [n * 16 + k], где k — номер 32-битного слова из n-</w:t>
-      </w:r>
-      <w:proofErr w:type="spellStart"/>
-      <w:r>
-        <w:rPr>
-          <w:rFonts w:ascii="Times New Roman" w:eastAsia="Times New Roman" w:hAnsi="Times New Roman"/>
-          <w:sz w:val="24"/>
-          <w:szCs w:val="24"/>
-          <w:lang w:eastAsia="ru-RU"/>
-        </w:rPr>
-        <w:t>го</w:t>
-      </w:r>
-      <w:proofErr w:type="spellEnd"/>
-      <w:r>
-        <w:rPr>
-          <w:rFonts w:ascii="Times New Roman" w:eastAsia="Times New Roman" w:hAnsi="Times New Roman"/>
-          <w:sz w:val="24"/>
-          <w:szCs w:val="24"/>
-          <w:lang w:eastAsia="ru-RU"/>
-        </w:rPr>
-        <w:t xml:space="preserve"> 512-битного блока сообщения.</w:t>
+        <w:t>Выравненные данные разбиваются на блоки (слова) по 32 бита, и каждый блок проходит 4 раунда из 16 операторов. Все операторы однотипны и имеют вид: [abcd k s i], определяемый как a = b + ((a + Fun(b,c,d) + X[k] + T[i]) &lt; &lt; &lt; s), где X — блок данных. X[k] = M [n * 16 + k], где k — номер 32-битного слова из n-го 512-битного блока сообщения.</w:t>
       </w:r>
     </w:p>
     <w:p>
@@ -9288,98 +8412,7 @@
           <w:szCs w:val="20"/>
           <w:lang w:val="en-US" w:eastAsia="ru-RU"/>
         </w:rPr>
-        <w:t>/*[</w:t>
-      </w:r>
-      <w:proofErr w:type="spellStart"/>
-      <w:r>
-        <w:rPr>
-          <w:rFonts w:ascii="Courier New" w:eastAsia="Times New Roman" w:hAnsi="Courier New" w:cs="Courier New"/>
-          <w:sz w:val="20"/>
-          <w:szCs w:val="20"/>
-          <w:lang w:val="en-US" w:eastAsia="ru-RU"/>
-        </w:rPr>
-        <w:t>abcd</w:t>
-      </w:r>
-      <w:proofErr w:type="spellEnd"/>
-      <w:r>
-        <w:rPr>
-          <w:rFonts w:ascii="Courier New" w:eastAsia="Times New Roman" w:hAnsi="Courier New" w:cs="Courier New"/>
-          <w:sz w:val="20"/>
-          <w:szCs w:val="20"/>
-          <w:lang w:val="en-US" w:eastAsia="ru-RU"/>
-        </w:rPr>
-        <w:t xml:space="preserve"> k s </w:t>
-      </w:r>
-      <w:proofErr w:type="spellStart"/>
-      <w:r>
-        <w:rPr>
-          <w:rFonts w:ascii="Courier New" w:eastAsia="Times New Roman" w:hAnsi="Courier New" w:cs="Courier New"/>
-          <w:sz w:val="20"/>
-          <w:szCs w:val="20"/>
-          <w:lang w:val="en-US" w:eastAsia="ru-RU"/>
-        </w:rPr>
-        <w:t>i</w:t>
-      </w:r>
-      <w:proofErr w:type="spellEnd"/>
-      <w:r>
-        <w:rPr>
-          <w:rFonts w:ascii="Courier New" w:eastAsia="Times New Roman" w:hAnsi="Courier New" w:cs="Courier New"/>
-          <w:sz w:val="20"/>
-          <w:szCs w:val="20"/>
-          <w:lang w:val="en-US" w:eastAsia="ru-RU"/>
-        </w:rPr>
-        <w:t>] a = b + ((a + F(</w:t>
-      </w:r>
-      <w:proofErr w:type="spellStart"/>
-      <w:proofErr w:type="gramStart"/>
-      <w:r>
-        <w:rPr>
-          <w:rFonts w:ascii="Courier New" w:eastAsia="Times New Roman" w:hAnsi="Courier New" w:cs="Courier New"/>
-          <w:sz w:val="20"/>
-          <w:szCs w:val="20"/>
-          <w:lang w:val="en-US" w:eastAsia="ru-RU"/>
-        </w:rPr>
-        <w:t>b,c</w:t>
-      </w:r>
-      <w:proofErr w:type="gramEnd"/>
-      <w:r>
-        <w:rPr>
-          <w:rFonts w:ascii="Courier New" w:eastAsia="Times New Roman" w:hAnsi="Courier New" w:cs="Courier New"/>
-          <w:sz w:val="20"/>
-          <w:szCs w:val="20"/>
-          <w:lang w:val="en-US" w:eastAsia="ru-RU"/>
-        </w:rPr>
-        <w:t>,d</w:t>
-      </w:r>
-      <w:proofErr w:type="spellEnd"/>
-      <w:r>
-        <w:rPr>
-          <w:rFonts w:ascii="Courier New" w:eastAsia="Times New Roman" w:hAnsi="Courier New" w:cs="Courier New"/>
-          <w:sz w:val="20"/>
-          <w:szCs w:val="20"/>
-          <w:lang w:val="en-US" w:eastAsia="ru-RU"/>
-        </w:rPr>
-        <w:t>) + X[k] + T[</w:t>
-      </w:r>
-      <w:proofErr w:type="spellStart"/>
-      <w:r>
-        <w:rPr>
-          <w:rFonts w:ascii="Courier New" w:eastAsia="Times New Roman" w:hAnsi="Courier New" w:cs="Courier New"/>
-          <w:sz w:val="20"/>
-          <w:szCs w:val="20"/>
-          <w:lang w:val="en-US" w:eastAsia="ru-RU"/>
-        </w:rPr>
-        <w:t>i</w:t>
-      </w:r>
-      <w:proofErr w:type="spellEnd"/>
-      <w:r>
-        <w:rPr>
-          <w:rFonts w:ascii="Courier New" w:eastAsia="Times New Roman" w:hAnsi="Courier New" w:cs="Courier New"/>
-          <w:sz w:val="20"/>
-          <w:szCs w:val="20"/>
-          <w:lang w:val="en-US" w:eastAsia="ru-RU"/>
-        </w:rPr>
-        <w:t>]) &lt;&lt;&lt; s). */</w:t>
+        <w:t>/*[abcd k s i] a = b + ((a + F(b,c,d) + X[k] + T[i]) &lt;&lt;&lt; s). */</w:t>
       </w:r>
     </w:p>
     <w:p>
@@ -9417,27 +8450,7 @@
           <w:szCs w:val="20"/>
           <w:lang w:val="en-US" w:eastAsia="ru-RU"/>
         </w:rPr>
-        <w:t xml:space="preserve">[ABCD  0 </w:t>
-      </w:r>
-      <w:proofErr w:type="gramStart"/>
-      <w:r>
-        <w:rPr>
-          <w:rFonts w:ascii="Courier New" w:eastAsia="Times New Roman" w:hAnsi="Courier New" w:cs="Courier New"/>
-          <w:sz w:val="20"/>
-          <w:szCs w:val="20"/>
-          <w:lang w:val="en-US" w:eastAsia="ru-RU"/>
-        </w:rPr>
-        <w:t>7  1</w:t>
-      </w:r>
-      <w:proofErr w:type="gramEnd"/>
-      <w:r>
-        <w:rPr>
-          <w:rFonts w:ascii="Courier New" w:eastAsia="Times New Roman" w:hAnsi="Courier New" w:cs="Courier New"/>
-          <w:sz w:val="20"/>
-          <w:szCs w:val="20"/>
-          <w:lang w:val="en-US" w:eastAsia="ru-RU"/>
-        </w:rPr>
-        <w:t>][DABC  1 12  2][CDAB  2 17  3][BCDA  3 22  4]</w:t>
+        <w:t>[ABCD  0 7  1][DABC  1 12  2][CDAB  2 17  3][BCDA  3 22  4]</w:t>
       </w:r>
     </w:p>
     <w:p>
@@ -9475,27 +8488,7 @@
           <w:szCs w:val="20"/>
           <w:lang w:val="en-US" w:eastAsia="ru-RU"/>
         </w:rPr>
-        <w:t xml:space="preserve">[ABCD  4 </w:t>
-      </w:r>
-      <w:proofErr w:type="gramStart"/>
-      <w:r>
-        <w:rPr>
-          <w:rFonts w:ascii="Courier New" w:eastAsia="Times New Roman" w:hAnsi="Courier New" w:cs="Courier New"/>
-          <w:sz w:val="20"/>
-          <w:szCs w:val="20"/>
-          <w:lang w:val="en-US" w:eastAsia="ru-RU"/>
-        </w:rPr>
-        <w:t>7  5</w:t>
-      </w:r>
-      <w:proofErr w:type="gramEnd"/>
-      <w:r>
-        <w:rPr>
-          <w:rFonts w:ascii="Courier New" w:eastAsia="Times New Roman" w:hAnsi="Courier New" w:cs="Courier New"/>
-          <w:sz w:val="20"/>
-          <w:szCs w:val="20"/>
-          <w:lang w:val="en-US" w:eastAsia="ru-RU"/>
-        </w:rPr>
-        <w:t>][DABC  5 12  6][CDAB  6 17  7][BCDA  7 22  8]</w:t>
+        <w:t>[ABCD  4 7  5][DABC  5 12  6][CDAB  6 17  7][BCDA  7 22  8]</w:t>
       </w:r>
     </w:p>
     <w:p>
@@ -9533,27 +8526,7 @@
           <w:szCs w:val="20"/>
           <w:lang w:val="en-US" w:eastAsia="ru-RU"/>
         </w:rPr>
-        <w:t xml:space="preserve">[ABCD  8 </w:t>
-      </w:r>
-      <w:proofErr w:type="gramStart"/>
-      <w:r>
-        <w:rPr>
-          <w:rFonts w:ascii="Courier New" w:eastAsia="Times New Roman" w:hAnsi="Courier New" w:cs="Courier New"/>
-          <w:sz w:val="20"/>
-          <w:szCs w:val="20"/>
-          <w:lang w:val="en-US" w:eastAsia="ru-RU"/>
-        </w:rPr>
-        <w:t>7  9</w:t>
-      </w:r>
-      <w:proofErr w:type="gramEnd"/>
-      <w:r>
-        <w:rPr>
-          <w:rFonts w:ascii="Courier New" w:eastAsia="Times New Roman" w:hAnsi="Courier New" w:cs="Courier New"/>
-          <w:sz w:val="20"/>
-          <w:szCs w:val="20"/>
-          <w:lang w:val="en-US" w:eastAsia="ru-RU"/>
-        </w:rPr>
-        <w:t>][DABC  9 12 10][CDAB 10 17 11][BCDA 11 22 12]</w:t>
+        <w:t>[ABCD  8 7  9][DABC  9 12 10][CDAB 10 17 11][BCDA 11 22 12]</w:t>
       </w:r>
     </w:p>
     <w:p>
@@ -9591,27 +8564,7 @@
           <w:szCs w:val="20"/>
           <w:lang w:val="en-US" w:eastAsia="ru-RU"/>
         </w:rPr>
-        <w:t xml:space="preserve">[ABCD 12 7 </w:t>
-      </w:r>
-      <w:proofErr w:type="gramStart"/>
-      <w:r>
-        <w:rPr>
-          <w:rFonts w:ascii="Courier New" w:eastAsia="Times New Roman" w:hAnsi="Courier New" w:cs="Courier New"/>
-          <w:sz w:val="20"/>
-          <w:szCs w:val="20"/>
-          <w:lang w:val="en-US" w:eastAsia="ru-RU"/>
-        </w:rPr>
-        <w:t>13][</w:t>
-      </w:r>
-      <w:proofErr w:type="gramEnd"/>
-      <w:r>
-        <w:rPr>
-          <w:rFonts w:ascii="Courier New" w:eastAsia="Times New Roman" w:hAnsi="Courier New" w:cs="Courier New"/>
-          <w:sz w:val="20"/>
-          <w:szCs w:val="20"/>
-          <w:lang w:val="en-US" w:eastAsia="ru-RU"/>
-        </w:rPr>
-        <w:t>DABC 13 12 14][CDAB 14 17 15][BCDA 15 22 16]</w:t>
+        <w:t>[ABCD 12 7 13][DABC 13 12 14][CDAB 14 17 15][BCDA 15 22 16]</w:t>
       </w:r>
     </w:p>
     <w:p>
@@ -9679,98 +8632,7 @@
           <w:szCs w:val="20"/>
           <w:lang w:val="en-US" w:eastAsia="ru-RU"/>
         </w:rPr>
-        <w:t>/*[</w:t>
-      </w:r>
-      <w:proofErr w:type="spellStart"/>
-      <w:r>
-        <w:rPr>
-          <w:rFonts w:ascii="Courier New" w:eastAsia="Times New Roman" w:hAnsi="Courier New" w:cs="Courier New"/>
-          <w:sz w:val="20"/>
-          <w:szCs w:val="20"/>
-          <w:lang w:val="en-US" w:eastAsia="ru-RU"/>
-        </w:rPr>
-        <w:t>abcd</w:t>
-      </w:r>
-      <w:proofErr w:type="spellEnd"/>
-      <w:r>
-        <w:rPr>
-          <w:rFonts w:ascii="Courier New" w:eastAsia="Times New Roman" w:hAnsi="Courier New" w:cs="Courier New"/>
-          <w:sz w:val="20"/>
-          <w:szCs w:val="20"/>
-          <w:lang w:val="en-US" w:eastAsia="ru-RU"/>
-        </w:rPr>
-        <w:t xml:space="preserve"> k s </w:t>
-      </w:r>
-      <w:proofErr w:type="spellStart"/>
-      <w:r>
-        <w:rPr>
-          <w:rFonts w:ascii="Courier New" w:eastAsia="Times New Roman" w:hAnsi="Courier New" w:cs="Courier New"/>
-          <w:sz w:val="20"/>
-          <w:szCs w:val="20"/>
-          <w:lang w:val="en-US" w:eastAsia="ru-RU"/>
-        </w:rPr>
-        <w:t>i</w:t>
-      </w:r>
-      <w:proofErr w:type="spellEnd"/>
-      <w:r>
-        <w:rPr>
-          <w:rFonts w:ascii="Courier New" w:eastAsia="Times New Roman" w:hAnsi="Courier New" w:cs="Courier New"/>
-          <w:sz w:val="20"/>
-          <w:szCs w:val="20"/>
-          <w:lang w:val="en-US" w:eastAsia="ru-RU"/>
-        </w:rPr>
-        <w:t>] a = b + ((a + G(</w:t>
-      </w:r>
-      <w:proofErr w:type="spellStart"/>
-      <w:proofErr w:type="gramStart"/>
-      <w:r>
-        <w:rPr>
-          <w:rFonts w:ascii="Courier New" w:eastAsia="Times New Roman" w:hAnsi="Courier New" w:cs="Courier New"/>
-          <w:sz w:val="20"/>
-          <w:szCs w:val="20"/>
-          <w:lang w:val="en-US" w:eastAsia="ru-RU"/>
-        </w:rPr>
-        <w:t>b,c</w:t>
-      </w:r>
-      <w:proofErr w:type="gramEnd"/>
-      <w:r>
-        <w:rPr>
-          <w:rFonts w:ascii="Courier New" w:eastAsia="Times New Roman" w:hAnsi="Courier New" w:cs="Courier New"/>
-          <w:sz w:val="20"/>
-          <w:szCs w:val="20"/>
-          <w:lang w:val="en-US" w:eastAsia="ru-RU"/>
-        </w:rPr>
-        <w:t>,d</w:t>
-      </w:r>
-      <w:proofErr w:type="spellEnd"/>
-      <w:r>
-        <w:rPr>
-          <w:rFonts w:ascii="Courier New" w:eastAsia="Times New Roman" w:hAnsi="Courier New" w:cs="Courier New"/>
-          <w:sz w:val="20"/>
-          <w:szCs w:val="20"/>
-          <w:lang w:val="en-US" w:eastAsia="ru-RU"/>
-        </w:rPr>
-        <w:t>) + X[k] + T[</w:t>
-      </w:r>
-      <w:proofErr w:type="spellStart"/>
-      <w:r>
-        <w:rPr>
-          <w:rFonts w:ascii="Courier New" w:eastAsia="Times New Roman" w:hAnsi="Courier New" w:cs="Courier New"/>
-          <w:sz w:val="20"/>
-          <w:szCs w:val="20"/>
-          <w:lang w:val="en-US" w:eastAsia="ru-RU"/>
-        </w:rPr>
-        <w:t>i</w:t>
-      </w:r>
-      <w:proofErr w:type="spellEnd"/>
-      <w:r>
-        <w:rPr>
-          <w:rFonts w:ascii="Courier New" w:eastAsia="Times New Roman" w:hAnsi="Courier New" w:cs="Courier New"/>
-          <w:sz w:val="20"/>
-          <w:szCs w:val="20"/>
-          <w:lang w:val="en-US" w:eastAsia="ru-RU"/>
-        </w:rPr>
-        <w:t>]) &lt;&lt;&lt; s). */</w:t>
+        <w:t>/*[abcd k s i] a = b + ((a + G(b,c,d) + X[k] + T[i]) &lt;&lt;&lt; s). */</w:t>
       </w:r>
     </w:p>
     <w:p>
@@ -9808,27 +8670,7 @@
           <w:szCs w:val="20"/>
           <w:lang w:val="en-US" w:eastAsia="ru-RU"/>
         </w:rPr>
-        <w:t xml:space="preserve">[ABCD  1 5 </w:t>
-      </w:r>
-      <w:proofErr w:type="gramStart"/>
-      <w:r>
-        <w:rPr>
-          <w:rFonts w:ascii="Courier New" w:eastAsia="Times New Roman" w:hAnsi="Courier New" w:cs="Courier New"/>
-          <w:sz w:val="20"/>
-          <w:szCs w:val="20"/>
-          <w:lang w:val="en-US" w:eastAsia="ru-RU"/>
-        </w:rPr>
-        <w:t>17][</w:t>
-      </w:r>
-      <w:proofErr w:type="gramEnd"/>
-      <w:r>
-        <w:rPr>
-          <w:rFonts w:ascii="Courier New" w:eastAsia="Times New Roman" w:hAnsi="Courier New" w:cs="Courier New"/>
-          <w:sz w:val="20"/>
-          <w:szCs w:val="20"/>
-          <w:lang w:val="en-US" w:eastAsia="ru-RU"/>
-        </w:rPr>
-        <w:t>DABC  6 9 18][CDAB 11 14 19][BCDA  0 20 20]</w:t>
+        <w:t>[ABCD  1 5 17][DABC  6 9 18][CDAB 11 14 19][BCDA  0 20 20]</w:t>
       </w:r>
     </w:p>
     <w:p>
@@ -9866,27 +8708,7 @@
           <w:szCs w:val="20"/>
           <w:lang w:val="en-US" w:eastAsia="ru-RU"/>
         </w:rPr>
-        <w:t xml:space="preserve">[ABCD  5 5 </w:t>
-      </w:r>
-      <w:proofErr w:type="gramStart"/>
-      <w:r>
-        <w:rPr>
-          <w:rFonts w:ascii="Courier New" w:eastAsia="Times New Roman" w:hAnsi="Courier New" w:cs="Courier New"/>
-          <w:sz w:val="20"/>
-          <w:szCs w:val="20"/>
-          <w:lang w:val="en-US" w:eastAsia="ru-RU"/>
-        </w:rPr>
-        <w:t>21][</w:t>
-      </w:r>
-      <w:proofErr w:type="gramEnd"/>
-      <w:r>
-        <w:rPr>
-          <w:rFonts w:ascii="Courier New" w:eastAsia="Times New Roman" w:hAnsi="Courier New" w:cs="Courier New"/>
-          <w:sz w:val="20"/>
-          <w:szCs w:val="20"/>
-          <w:lang w:val="en-US" w:eastAsia="ru-RU"/>
-        </w:rPr>
-        <w:t>DABC 10 9 22][CDAB 15 14 23][BCDA  4 20 24]</w:t>
+        <w:t>[ABCD  5 5 21][DABC 10 9 22][CDAB 15 14 23][BCDA  4 20 24]</w:t>
       </w:r>
     </w:p>
     <w:p>
@@ -9924,27 +8746,7 @@
           <w:szCs w:val="20"/>
           <w:lang w:val="en-US" w:eastAsia="ru-RU"/>
         </w:rPr>
-        <w:t xml:space="preserve">[ABCD  9 5 </w:t>
-      </w:r>
-      <w:proofErr w:type="gramStart"/>
-      <w:r>
-        <w:rPr>
-          <w:rFonts w:ascii="Courier New" w:eastAsia="Times New Roman" w:hAnsi="Courier New" w:cs="Courier New"/>
-          <w:sz w:val="20"/>
-          <w:szCs w:val="20"/>
-          <w:lang w:val="en-US" w:eastAsia="ru-RU"/>
-        </w:rPr>
-        <w:t>25][</w:t>
-      </w:r>
-      <w:proofErr w:type="gramEnd"/>
-      <w:r>
-        <w:rPr>
-          <w:rFonts w:ascii="Courier New" w:eastAsia="Times New Roman" w:hAnsi="Courier New" w:cs="Courier New"/>
-          <w:sz w:val="20"/>
-          <w:szCs w:val="20"/>
-          <w:lang w:val="en-US" w:eastAsia="ru-RU"/>
-        </w:rPr>
-        <w:t>DABC 14 9 26][CDAB  3 14 27][BCDA  8 20 28]</w:t>
+        <w:t>[ABCD  9 5 25][DABC 14 9 26][CDAB  3 14 27][BCDA  8 20 28]</w:t>
       </w:r>
     </w:p>
     <w:p>
@@ -9982,27 +8784,7 @@
           <w:szCs w:val="20"/>
           <w:lang w:val="en-US" w:eastAsia="ru-RU"/>
         </w:rPr>
-        <w:t xml:space="preserve">[ABCD 13 5 </w:t>
-      </w:r>
-      <w:proofErr w:type="gramStart"/>
-      <w:r>
-        <w:rPr>
-          <w:rFonts w:ascii="Courier New" w:eastAsia="Times New Roman" w:hAnsi="Courier New" w:cs="Courier New"/>
-          <w:sz w:val="20"/>
-          <w:szCs w:val="20"/>
-          <w:lang w:val="en-US" w:eastAsia="ru-RU"/>
-        </w:rPr>
-        <w:t>29][</w:t>
-      </w:r>
-      <w:proofErr w:type="gramEnd"/>
-      <w:r>
-        <w:rPr>
-          <w:rFonts w:ascii="Courier New" w:eastAsia="Times New Roman" w:hAnsi="Courier New" w:cs="Courier New"/>
-          <w:sz w:val="20"/>
-          <w:szCs w:val="20"/>
-          <w:lang w:val="en-US" w:eastAsia="ru-RU"/>
-        </w:rPr>
-        <w:t>DABC  2 9 30][CDAB  7 14 31][BCDA 12 20 32]</w:t>
+        <w:t>[ABCD 13 5 29][DABC  2 9 30][CDAB  7 14 31][BCDA 12 20 32]</w:t>
       </w:r>
     </w:p>
     <w:p>
@@ -10070,98 +8852,7 @@
           <w:szCs w:val="20"/>
           <w:lang w:val="en-US" w:eastAsia="ru-RU"/>
         </w:rPr>
-        <w:t>/*[</w:t>
-      </w:r>
-      <w:proofErr w:type="spellStart"/>
-      <w:r>
-        <w:rPr>
-          <w:rFonts w:ascii="Courier New" w:eastAsia="Times New Roman" w:hAnsi="Courier New" w:cs="Courier New"/>
-          <w:sz w:val="20"/>
-          <w:szCs w:val="20"/>
-          <w:lang w:val="en-US" w:eastAsia="ru-RU"/>
-        </w:rPr>
-        <w:t>abcd</w:t>
-      </w:r>
-      <w:proofErr w:type="spellEnd"/>
-      <w:r>
-        <w:rPr>
-          <w:rFonts w:ascii="Courier New" w:eastAsia="Times New Roman" w:hAnsi="Courier New" w:cs="Courier New"/>
-          <w:sz w:val="20"/>
-          <w:szCs w:val="20"/>
-          <w:lang w:val="en-US" w:eastAsia="ru-RU"/>
-        </w:rPr>
-        <w:t xml:space="preserve"> k s </w:t>
-      </w:r>
-      <w:proofErr w:type="spellStart"/>
-      <w:r>
-        <w:rPr>
-          <w:rFonts w:ascii="Courier New" w:eastAsia="Times New Roman" w:hAnsi="Courier New" w:cs="Courier New"/>
-          <w:sz w:val="20"/>
-          <w:szCs w:val="20"/>
-          <w:lang w:val="en-US" w:eastAsia="ru-RU"/>
-        </w:rPr>
-        <w:t>i</w:t>
-      </w:r>
-      <w:proofErr w:type="spellEnd"/>
-      <w:r>
-        <w:rPr>
-          <w:rFonts w:ascii="Courier New" w:eastAsia="Times New Roman" w:hAnsi="Courier New" w:cs="Courier New"/>
-          <w:sz w:val="20"/>
-          <w:szCs w:val="20"/>
-          <w:lang w:val="en-US" w:eastAsia="ru-RU"/>
-        </w:rPr>
-        <w:t>] a = b + ((a + H(</w:t>
-      </w:r>
-      <w:proofErr w:type="spellStart"/>
-      <w:proofErr w:type="gramStart"/>
-      <w:r>
-        <w:rPr>
-          <w:rFonts w:ascii="Courier New" w:eastAsia="Times New Roman" w:hAnsi="Courier New" w:cs="Courier New"/>
-          <w:sz w:val="20"/>
-          <w:szCs w:val="20"/>
-          <w:lang w:val="en-US" w:eastAsia="ru-RU"/>
-        </w:rPr>
-        <w:t>b,c</w:t>
-      </w:r>
-      <w:proofErr w:type="gramEnd"/>
-      <w:r>
-        <w:rPr>
-          <w:rFonts w:ascii="Courier New" w:eastAsia="Times New Roman" w:hAnsi="Courier New" w:cs="Courier New"/>
-          <w:sz w:val="20"/>
-          <w:szCs w:val="20"/>
-          <w:lang w:val="en-US" w:eastAsia="ru-RU"/>
-        </w:rPr>
-        <w:t>,d</w:t>
-      </w:r>
-      <w:proofErr w:type="spellEnd"/>
-      <w:r>
-        <w:rPr>
-          <w:rFonts w:ascii="Courier New" w:eastAsia="Times New Roman" w:hAnsi="Courier New" w:cs="Courier New"/>
-          <w:sz w:val="20"/>
-          <w:szCs w:val="20"/>
-          <w:lang w:val="en-US" w:eastAsia="ru-RU"/>
-        </w:rPr>
-        <w:t>) + X[k] + T[</w:t>
-      </w:r>
-      <w:proofErr w:type="spellStart"/>
-      <w:r>
-        <w:rPr>
-          <w:rFonts w:ascii="Courier New" w:eastAsia="Times New Roman" w:hAnsi="Courier New" w:cs="Courier New"/>
-          <w:sz w:val="20"/>
-          <w:szCs w:val="20"/>
-          <w:lang w:val="en-US" w:eastAsia="ru-RU"/>
-        </w:rPr>
-        <w:t>i</w:t>
-      </w:r>
-      <w:proofErr w:type="spellEnd"/>
-      <w:r>
-        <w:rPr>
-          <w:rFonts w:ascii="Courier New" w:eastAsia="Times New Roman" w:hAnsi="Courier New" w:cs="Courier New"/>
-          <w:sz w:val="20"/>
-          <w:szCs w:val="20"/>
-          <w:lang w:val="en-US" w:eastAsia="ru-RU"/>
-        </w:rPr>
-        <w:t>]) &lt;&lt;&lt; s). */</w:t>
+        <w:t>/*[abcd k s i] a = b + ((a + H(b,c,d) + X[k] + T[i]) &lt;&lt;&lt; s). */</w:t>
       </w:r>
     </w:p>
     <w:p>
@@ -10199,27 +8890,7 @@
           <w:szCs w:val="20"/>
           <w:lang w:val="en-US" w:eastAsia="ru-RU"/>
         </w:rPr>
-        <w:t xml:space="preserve">[ABCD  5 4 </w:t>
-      </w:r>
-      <w:proofErr w:type="gramStart"/>
-      <w:r>
-        <w:rPr>
-          <w:rFonts w:ascii="Courier New" w:eastAsia="Times New Roman" w:hAnsi="Courier New" w:cs="Courier New"/>
-          <w:sz w:val="20"/>
-          <w:szCs w:val="20"/>
-          <w:lang w:val="en-US" w:eastAsia="ru-RU"/>
-        </w:rPr>
-        <w:t>33][</w:t>
-      </w:r>
-      <w:proofErr w:type="gramEnd"/>
-      <w:r>
-        <w:rPr>
-          <w:rFonts w:ascii="Courier New" w:eastAsia="Times New Roman" w:hAnsi="Courier New" w:cs="Courier New"/>
-          <w:sz w:val="20"/>
-          <w:szCs w:val="20"/>
-          <w:lang w:val="en-US" w:eastAsia="ru-RU"/>
-        </w:rPr>
-        <w:t>DABC  8 11 34][CDAB 11 16 35][BCDA 14 23 36]</w:t>
+        <w:t>[ABCD  5 4 33][DABC  8 11 34][CDAB 11 16 35][BCDA 14 23 36]</w:t>
       </w:r>
     </w:p>
     <w:p>
@@ -10257,27 +8928,7 @@
           <w:szCs w:val="20"/>
           <w:lang w:val="en-US" w:eastAsia="ru-RU"/>
         </w:rPr>
-        <w:t xml:space="preserve">[ABCD  1 4 </w:t>
-      </w:r>
-      <w:proofErr w:type="gramStart"/>
-      <w:r>
-        <w:rPr>
-          <w:rFonts w:ascii="Courier New" w:eastAsia="Times New Roman" w:hAnsi="Courier New" w:cs="Courier New"/>
-          <w:sz w:val="20"/>
-          <w:szCs w:val="20"/>
-          <w:lang w:val="en-US" w:eastAsia="ru-RU"/>
-        </w:rPr>
-        <w:t>37][</w:t>
-      </w:r>
-      <w:proofErr w:type="gramEnd"/>
-      <w:r>
-        <w:rPr>
-          <w:rFonts w:ascii="Courier New" w:eastAsia="Times New Roman" w:hAnsi="Courier New" w:cs="Courier New"/>
-          <w:sz w:val="20"/>
-          <w:szCs w:val="20"/>
-          <w:lang w:val="en-US" w:eastAsia="ru-RU"/>
-        </w:rPr>
-        <w:t>DABC  4 11 38][CDAB  7 16 39][BCDA 10 23 40]</w:t>
+        <w:t>[ABCD  1 4 37][DABC  4 11 38][CDAB  7 16 39][BCDA 10 23 40]</w:t>
       </w:r>
     </w:p>
     <w:p>
@@ -10315,27 +8966,7 @@
           <w:szCs w:val="20"/>
           <w:lang w:val="en-US" w:eastAsia="ru-RU"/>
         </w:rPr>
-        <w:t xml:space="preserve">[ABCD 13 4 </w:t>
-      </w:r>
-      <w:proofErr w:type="gramStart"/>
-      <w:r>
-        <w:rPr>
-          <w:rFonts w:ascii="Courier New" w:eastAsia="Times New Roman" w:hAnsi="Courier New" w:cs="Courier New"/>
-          <w:sz w:val="20"/>
-          <w:szCs w:val="20"/>
-          <w:lang w:val="en-US" w:eastAsia="ru-RU"/>
-        </w:rPr>
-        <w:t>41][</w:t>
-      </w:r>
-      <w:proofErr w:type="gramEnd"/>
-      <w:r>
-        <w:rPr>
-          <w:rFonts w:ascii="Courier New" w:eastAsia="Times New Roman" w:hAnsi="Courier New" w:cs="Courier New"/>
-          <w:sz w:val="20"/>
-          <w:szCs w:val="20"/>
-          <w:lang w:val="en-US" w:eastAsia="ru-RU"/>
-        </w:rPr>
-        <w:t>DABC  0 11 42][CDAB  3 16 43][BCDA  6 23 44]</w:t>
+        <w:t>[ABCD 13 4 41][DABC  0 11 42][CDAB  3 16 43][BCDA  6 23 44]</w:t>
       </w:r>
     </w:p>
     <w:p>
@@ -10373,27 +9004,7 @@
           <w:szCs w:val="20"/>
           <w:lang w:val="en-US" w:eastAsia="ru-RU"/>
         </w:rPr>
-        <w:t xml:space="preserve">[ABCD  9 4 </w:t>
-      </w:r>
-      <w:proofErr w:type="gramStart"/>
-      <w:r>
-        <w:rPr>
-          <w:rFonts w:ascii="Courier New" w:eastAsia="Times New Roman" w:hAnsi="Courier New" w:cs="Courier New"/>
-          <w:sz w:val="20"/>
-          <w:szCs w:val="20"/>
-          <w:lang w:val="en-US" w:eastAsia="ru-RU"/>
-        </w:rPr>
-        <w:t>45][</w:t>
-      </w:r>
-      <w:proofErr w:type="gramEnd"/>
-      <w:r>
-        <w:rPr>
-          <w:rFonts w:ascii="Courier New" w:eastAsia="Times New Roman" w:hAnsi="Courier New" w:cs="Courier New"/>
-          <w:sz w:val="20"/>
-          <w:szCs w:val="20"/>
-          <w:lang w:val="en-US" w:eastAsia="ru-RU"/>
-        </w:rPr>
-        <w:t>DABC 12 11 46][CDAB 15 16 47][BCDA  2 23 48]</w:t>
+        <w:t>[ABCD  9 4 45][DABC 12 11 46][CDAB 15 16 47][BCDA  2 23 48]</w:t>
       </w:r>
     </w:p>
     <w:p>
@@ -10461,98 +9072,7 @@
           <w:szCs w:val="20"/>
           <w:lang w:val="en-US" w:eastAsia="ru-RU"/>
         </w:rPr>
-        <w:t>/*[</w:t>
-      </w:r>
-      <w:proofErr w:type="spellStart"/>
-      <w:r>
-        <w:rPr>
-          <w:rFonts w:ascii="Courier New" w:eastAsia="Times New Roman" w:hAnsi="Courier New" w:cs="Courier New"/>
-          <w:sz w:val="20"/>
-          <w:szCs w:val="20"/>
-          <w:lang w:val="en-US" w:eastAsia="ru-RU"/>
-        </w:rPr>
-        <w:t>abcd</w:t>
-      </w:r>
-      <w:proofErr w:type="spellEnd"/>
-      <w:r>
-        <w:rPr>
-          <w:rFonts w:ascii="Courier New" w:eastAsia="Times New Roman" w:hAnsi="Courier New" w:cs="Courier New"/>
-          <w:sz w:val="20"/>
-          <w:szCs w:val="20"/>
-          <w:lang w:val="en-US" w:eastAsia="ru-RU"/>
-        </w:rPr>
-        <w:t xml:space="preserve"> k s </w:t>
-      </w:r>
-      <w:proofErr w:type="spellStart"/>
-      <w:r>
-        <w:rPr>
-          <w:rFonts w:ascii="Courier New" w:eastAsia="Times New Roman" w:hAnsi="Courier New" w:cs="Courier New"/>
-          <w:sz w:val="20"/>
-          <w:szCs w:val="20"/>
-          <w:lang w:val="en-US" w:eastAsia="ru-RU"/>
-        </w:rPr>
-        <w:t>i</w:t>
-      </w:r>
-      <w:proofErr w:type="spellEnd"/>
-      <w:r>
-        <w:rPr>
-          <w:rFonts w:ascii="Courier New" w:eastAsia="Times New Roman" w:hAnsi="Courier New" w:cs="Courier New"/>
-          <w:sz w:val="20"/>
-          <w:szCs w:val="20"/>
-          <w:lang w:val="en-US" w:eastAsia="ru-RU"/>
-        </w:rPr>
-        <w:t>] a = b + ((a + I(</w:t>
-      </w:r>
-      <w:proofErr w:type="spellStart"/>
-      <w:proofErr w:type="gramStart"/>
-      <w:r>
-        <w:rPr>
-          <w:rFonts w:ascii="Courier New" w:eastAsia="Times New Roman" w:hAnsi="Courier New" w:cs="Courier New"/>
-          <w:sz w:val="20"/>
-          <w:szCs w:val="20"/>
-          <w:lang w:val="en-US" w:eastAsia="ru-RU"/>
-        </w:rPr>
-        <w:t>b,c</w:t>
-      </w:r>
-      <w:proofErr w:type="gramEnd"/>
-      <w:r>
-        <w:rPr>
-          <w:rFonts w:ascii="Courier New" w:eastAsia="Times New Roman" w:hAnsi="Courier New" w:cs="Courier New"/>
-          <w:sz w:val="20"/>
-          <w:szCs w:val="20"/>
-          <w:lang w:val="en-US" w:eastAsia="ru-RU"/>
-        </w:rPr>
-        <w:t>,d</w:t>
-      </w:r>
-      <w:proofErr w:type="spellEnd"/>
-      <w:r>
-        <w:rPr>
-          <w:rFonts w:ascii="Courier New" w:eastAsia="Times New Roman" w:hAnsi="Courier New" w:cs="Courier New"/>
-          <w:sz w:val="20"/>
-          <w:szCs w:val="20"/>
-          <w:lang w:val="en-US" w:eastAsia="ru-RU"/>
-        </w:rPr>
-        <w:t>) + X[k] + T[</w:t>
-      </w:r>
-      <w:proofErr w:type="spellStart"/>
-      <w:r>
-        <w:rPr>
-          <w:rFonts w:ascii="Courier New" w:eastAsia="Times New Roman" w:hAnsi="Courier New" w:cs="Courier New"/>
-          <w:sz w:val="20"/>
-          <w:szCs w:val="20"/>
-          <w:lang w:val="en-US" w:eastAsia="ru-RU"/>
-        </w:rPr>
-        <w:t>i</w:t>
-      </w:r>
-      <w:proofErr w:type="spellEnd"/>
-      <w:r>
-        <w:rPr>
-          <w:rFonts w:ascii="Courier New" w:eastAsia="Times New Roman" w:hAnsi="Courier New" w:cs="Courier New"/>
-          <w:sz w:val="20"/>
-          <w:szCs w:val="20"/>
-          <w:lang w:val="en-US" w:eastAsia="ru-RU"/>
-        </w:rPr>
-        <w:t>]) &lt;&lt;&lt; s). */</w:t>
+        <w:t>/*[abcd k s i] a = b + ((a + I(b,c,d) + X[k] + T[i]) &lt;&lt;&lt; s). */</w:t>
       </w:r>
     </w:p>
     <w:p>
@@ -10590,27 +9110,7 @@
           <w:szCs w:val="20"/>
           <w:lang w:val="en-US" w:eastAsia="ru-RU"/>
         </w:rPr>
-        <w:t xml:space="preserve">[ABCD  0 6 </w:t>
-      </w:r>
-      <w:proofErr w:type="gramStart"/>
-      <w:r>
-        <w:rPr>
-          <w:rFonts w:ascii="Courier New" w:eastAsia="Times New Roman" w:hAnsi="Courier New" w:cs="Courier New"/>
-          <w:sz w:val="20"/>
-          <w:szCs w:val="20"/>
-          <w:lang w:val="en-US" w:eastAsia="ru-RU"/>
-        </w:rPr>
-        <w:t>49][</w:t>
-      </w:r>
-      <w:proofErr w:type="gramEnd"/>
-      <w:r>
-        <w:rPr>
-          <w:rFonts w:ascii="Courier New" w:eastAsia="Times New Roman" w:hAnsi="Courier New" w:cs="Courier New"/>
-          <w:sz w:val="20"/>
-          <w:szCs w:val="20"/>
-          <w:lang w:val="en-US" w:eastAsia="ru-RU"/>
-        </w:rPr>
-        <w:t>DABC  7 10 50][CDAB 14 15 51][BCDA  5 21 52]</w:t>
+        <w:t>[ABCD  0 6 49][DABC  7 10 50][CDAB 14 15 51][BCDA  5 21 52]</w:t>
       </w:r>
     </w:p>
     <w:p>
@@ -10648,27 +9148,7 @@
           <w:szCs w:val="20"/>
           <w:lang w:val="en-US" w:eastAsia="ru-RU"/>
         </w:rPr>
-        <w:t xml:space="preserve">[ABCD 12 6 </w:t>
-      </w:r>
-      <w:proofErr w:type="gramStart"/>
-      <w:r>
-        <w:rPr>
-          <w:rFonts w:ascii="Courier New" w:eastAsia="Times New Roman" w:hAnsi="Courier New" w:cs="Courier New"/>
-          <w:sz w:val="20"/>
-          <w:szCs w:val="20"/>
-          <w:lang w:val="en-US" w:eastAsia="ru-RU"/>
-        </w:rPr>
-        <w:t>53][</w:t>
-      </w:r>
-      <w:proofErr w:type="gramEnd"/>
-      <w:r>
-        <w:rPr>
-          <w:rFonts w:ascii="Courier New" w:eastAsia="Times New Roman" w:hAnsi="Courier New" w:cs="Courier New"/>
-          <w:sz w:val="20"/>
-          <w:szCs w:val="20"/>
-          <w:lang w:val="en-US" w:eastAsia="ru-RU"/>
-        </w:rPr>
-        <w:t>DABC  3 10 54][CDAB 10 15 55][BCDA  1 21 56]</w:t>
+        <w:t>[ABCD 12 6 53][DABC  3 10 54][CDAB 10 15 55][BCDA  1 21 56]</w:t>
       </w:r>
     </w:p>
     <w:p>
@@ -10706,27 +9186,7 @@
           <w:szCs w:val="20"/>
           <w:lang w:val="en-US" w:eastAsia="ru-RU"/>
         </w:rPr>
-        <w:t xml:space="preserve">[ABCD  8 6 </w:t>
-      </w:r>
-      <w:proofErr w:type="gramStart"/>
-      <w:r>
-        <w:rPr>
-          <w:rFonts w:ascii="Courier New" w:eastAsia="Times New Roman" w:hAnsi="Courier New" w:cs="Courier New"/>
-          <w:sz w:val="20"/>
-          <w:szCs w:val="20"/>
-          <w:lang w:val="en-US" w:eastAsia="ru-RU"/>
-        </w:rPr>
-        <w:t>57][</w:t>
-      </w:r>
-      <w:proofErr w:type="gramEnd"/>
-      <w:r>
-        <w:rPr>
-          <w:rFonts w:ascii="Courier New" w:eastAsia="Times New Roman" w:hAnsi="Courier New" w:cs="Courier New"/>
-          <w:sz w:val="20"/>
-          <w:szCs w:val="20"/>
-          <w:lang w:val="en-US" w:eastAsia="ru-RU"/>
-        </w:rPr>
-        <w:t>DABC 15 10 58][CDAB  6 15 59][BCDA 13 21 60]</w:t>
+        <w:t>[ABCD  8 6 57][DABC 15 10 58][CDAB  6 15 59][BCDA 13 21 60]</w:t>
       </w:r>
     </w:p>
     <w:p>
@@ -10764,27 +9224,7 @@
           <w:szCs w:val="20"/>
           <w:lang w:val="en-US" w:eastAsia="ru-RU"/>
         </w:rPr>
-        <w:t xml:space="preserve">[ABCD  4 6 </w:t>
-      </w:r>
-      <w:proofErr w:type="gramStart"/>
-      <w:r>
-        <w:rPr>
-          <w:rFonts w:ascii="Courier New" w:eastAsia="Times New Roman" w:hAnsi="Courier New" w:cs="Courier New"/>
-          <w:sz w:val="20"/>
-          <w:szCs w:val="20"/>
-          <w:lang w:val="en-US" w:eastAsia="ru-RU"/>
-        </w:rPr>
-        <w:t>61][</w:t>
-      </w:r>
-      <w:proofErr w:type="gramEnd"/>
-      <w:r>
-        <w:rPr>
-          <w:rFonts w:ascii="Courier New" w:eastAsia="Times New Roman" w:hAnsi="Courier New" w:cs="Courier New"/>
-          <w:sz w:val="20"/>
-          <w:szCs w:val="20"/>
-          <w:lang w:val="en-US" w:eastAsia="ru-RU"/>
-        </w:rPr>
-        <w:t>DABC 11 10 62][CDAB  2 15 63][BCDA  9 21 64]</w:t>
+        <w:t>[ABCD  4 6 61][DABC 11 10 62][CDAB  2 15 63][BCDA  9 21 64]</w:t>
       </w:r>
     </w:p>
     <w:p>
@@ -11008,47 +9448,7 @@
           <w:szCs w:val="24"/>
           <w:lang w:eastAsia="ru-RU"/>
         </w:rPr>
-        <w:t xml:space="preserve">Результат вычислений находится в буфере ABCD, это и есть </w:t>
-      </w:r>
-      <w:proofErr w:type="spellStart"/>
-      <w:r>
-        <w:rPr>
-          <w:rFonts w:ascii="Times New Roman" w:eastAsia="Times New Roman" w:hAnsi="Times New Roman"/>
-          <w:sz w:val="24"/>
-          <w:szCs w:val="24"/>
-          <w:lang w:eastAsia="ru-RU"/>
-        </w:rPr>
-        <w:t>хеш</w:t>
-      </w:r>
-      <w:proofErr w:type="spellEnd"/>
-      <w:r>
-        <w:rPr>
-          <w:rFonts w:ascii="Times New Roman" w:eastAsia="Times New Roman" w:hAnsi="Times New Roman"/>
-          <w:sz w:val="24"/>
-          <w:szCs w:val="24"/>
-          <w:lang w:eastAsia="ru-RU"/>
-        </w:rPr>
-        <w:t xml:space="preserve">. Если вывести слова в обратном порядке DCBA, то мы получим наш MD5 </w:t>
-      </w:r>
-      <w:proofErr w:type="spellStart"/>
-      <w:r>
-        <w:rPr>
-          <w:rFonts w:ascii="Times New Roman" w:eastAsia="Times New Roman" w:hAnsi="Times New Roman"/>
-          <w:sz w:val="24"/>
-          <w:szCs w:val="24"/>
-          <w:lang w:eastAsia="ru-RU"/>
-        </w:rPr>
-        <w:t>хеш</w:t>
-      </w:r>
-      <w:proofErr w:type="spellEnd"/>
-      <w:r>
-        <w:rPr>
-          <w:rFonts w:ascii="Times New Roman" w:eastAsia="Times New Roman" w:hAnsi="Times New Roman"/>
-          <w:sz w:val="24"/>
-          <w:szCs w:val="24"/>
-          <w:lang w:eastAsia="ru-RU"/>
-        </w:rPr>
-        <w:t>. </w:t>
+        <w:t>Результат вычислений находится в буфере ABCD, это и есть хеш. Если вывести слова в обратном порядке DCBA, то мы получим наш MD5 хеш. </w:t>
       </w:r>
     </w:p>
     <w:p>
@@ -11093,15 +9493,7 @@
         <w:ind w:left="576"/>
       </w:pPr>
       <w:r>
-        <w:t xml:space="preserve">Программа обладает низкими по современным меркам требованиями к аппаратной части ПК: рекомендуется компьютер, оснащенный процессором с частотой 1000 МГц или более, имеющий 256 МБ или более оперативной памяти. На жестком диске требуется не более 15МБ свободного места. Для взаимодействия с программой необходимы: мышь </w:t>
-      </w:r>
-      <w:proofErr w:type="spellStart"/>
-      <w:r>
-        <w:t>Microsoft</w:t>
-      </w:r>
-      <w:proofErr w:type="spellEnd"/>
-      <w:r>
-        <w:t xml:space="preserve"> или совместимое указывающее устройство и клавиатура.</w:t>
+        <w:t>Программа обладает низкими по современным меркам требованиями к аппаратной части ПК: рекомендуется компьютер, оснащенный процессором с частотой 1000 МГц или более, имеющий 256 МБ или более оперативной памяти. На жестком диске требуется не более 15МБ свободного места. Для взаимодействия с программой необходимы: мышь Microsoft или совместимое указывающее устройство и клавиатура.</w:t>
       </w:r>
     </w:p>
     <w:bookmarkEnd w:id="25"/>
@@ -11180,23 +9572,14 @@
     <w:p>
       <w:pPr>
         <w:pStyle w:val="1"/>
-        <w:rPr>
-          <w:highlight w:val="yellow"/>
-        </w:rPr>
       </w:pPr>
       <w:bookmarkStart w:id="30" w:name="_Ref451189347"/>
       <w:bookmarkStart w:id="31" w:name="_Toc451956033"/>
       <w:r>
-        <w:rPr>
-          <w:highlight w:val="yellow"/>
-        </w:rPr>
         <w:lastRenderedPageBreak/>
         <w:t xml:space="preserve">Основные режимы функционирования </w:t>
       </w:r>
       <w:r>
-        <w:rPr>
-          <w:highlight w:val="yellow"/>
-        </w:rPr>
         <w:t>АИПК</w:t>
       </w:r>
       <w:bookmarkEnd w:id="30"/>
@@ -11220,21 +9603,17 @@
         <w:t>Р</w:t>
       </w:r>
       <w:r>
-        <w:t xml:space="preserve">ежим работы системы в реальном времени, подключение к системе сразу </w:t>
-      </w:r>
-      <w:proofErr w:type="gramStart"/>
-      <w:r>
-        <w:t>нескольких  поль</w:t>
-      </w:r>
-      <w:r>
-        <w:t>зователей</w:t>
-      </w:r>
-      <w:proofErr w:type="gramEnd"/>
-      <w:r>
-        <w:t>, имеющих к ней доступ.</w:t>
-      </w:r>
-    </w:p>
-    <w:p>
+        <w:t xml:space="preserve">ежим работы системы в реальном времени, </w:t>
+      </w:r>
+      <w:r>
+        <w:t>обеспечивающий выполнение функций системы в полном объеме</w:t>
+      </w:r>
+      <w:r>
+        <w:t>.</w:t>
+      </w:r>
+      <w:r>
+        <w:br/>
+      </w:r>
       <w:r>
         <w:t xml:space="preserve">Функциональность </w:t>
       </w:r>
@@ -11266,7 +9645,7 @@
         </w:numPr>
       </w:pPr>
       <w:r>
-        <w:t>Уровень спутникового сигнала достаточный для приема и передачи информации;</w:t>
+        <w:t>Пользователи подключаются без задержек</w:t>
       </w:r>
     </w:p>
     <w:p>
@@ -11278,7 +9657,13 @@
         </w:numPr>
       </w:pPr>
       <w:r>
-        <w:t>Пользователи подключаются без задержек</w:t>
+        <w:t>Сервер</w:t>
+      </w:r>
+      <w:r>
+        <w:t xml:space="preserve"> </w:t>
+      </w:r>
+      <w:r>
+        <w:t>получает всю необходимую информацию в полном объеме;</w:t>
       </w:r>
     </w:p>
     <w:p>
@@ -11290,49 +9675,43 @@
         </w:numPr>
       </w:pPr>
       <w:r>
-        <w:t>Сервер</w:t>
-      </w:r>
+        <w:t xml:space="preserve">Все физические элементы </w:t>
+      </w:r>
+      <w:r>
+        <w:t>АИПК</w:t>
+      </w:r>
+      <w:r>
+        <w:t xml:space="preserve"> работоспособны.</w:t>
+      </w:r>
+    </w:p>
+    <w:p>
+      <w:pPr>
+        <w:pStyle w:val="2"/>
+      </w:pPr>
+      <w:bookmarkStart w:id="33" w:name="_Toc451956035"/>
+      <w:r>
+        <w:t>Сервисный</w:t>
+      </w:r>
+      <w:r>
+        <w:t xml:space="preserve"> режим</w:t>
+      </w:r>
+      <w:bookmarkEnd w:id="33"/>
       <w:r>
         <w:t xml:space="preserve"> </w:t>
       </w:r>
-      <w:r>
-        <w:t>получает всю необходимую информацию в полном объеме;</w:t>
-      </w:r>
-    </w:p>
-    <w:p>
-      <w:pPr>
-        <w:pStyle w:val="a0"/>
-        <w:numPr>
-          <w:ilvl w:val="0"/>
-          <w:numId w:val="14"/>
-        </w:numPr>
-      </w:pPr>
-      <w:r>
-        <w:t xml:space="preserve">Все физические элементы </w:t>
-      </w:r>
-      <w:r>
-        <w:t>АИПК</w:t>
-      </w:r>
-      <w:r>
-        <w:t xml:space="preserve"> работоспособны.</w:t>
-      </w:r>
-    </w:p>
-    <w:p>
-      <w:pPr>
-        <w:pStyle w:val="2"/>
-      </w:pPr>
-      <w:bookmarkStart w:id="33" w:name="_Toc451956035"/>
-      <w:r>
-        <w:t>Тестовый режим</w:t>
-      </w:r>
-      <w:bookmarkEnd w:id="33"/>
-      <w:r>
-        <w:t xml:space="preserve"> </w:t>
-      </w:r>
-    </w:p>
-    <w:p>
-      <w:r>
-        <w:t>Режим, при котором происходит проверка работоспособности всех элементов системы, нахождение в нем не должно превышать 2-4 часов.</w:t>
+    </w:p>
+    <w:p>
+      <w:r>
+        <w:t>Режим</w:t>
+      </w:r>
+      <w:r>
+        <w:t>,</w:t>
+      </w:r>
+      <w:r>
+        <w:t xml:space="preserve"> для проведения реконфигурирования, обновления и профилактического обслуживания</w:t>
+      </w:r>
+      <w:r>
+        <w:t>, нахождение в нем не должно превышать 2-4 часов.</w:t>
       </w:r>
     </w:p>
     <w:p>
@@ -11362,7 +9741,7 @@
         </w:numPr>
       </w:pPr>
       <w:r>
-        <w:t>РС при вхождении в этот режим должны находиться в порту;</w:t>
+        <w:t>Проводится проверка, как технических характеристик, так и программных;</w:t>
       </w:r>
     </w:p>
     <w:p>
@@ -11374,7 +9753,13 @@
         </w:numPr>
       </w:pPr>
       <w:r>
-        <w:t>Проводится проверка, как технических характеристик, так и программных;</w:t>
+        <w:t xml:space="preserve">Проверяются отклики </w:t>
+      </w:r>
+      <w:r>
+        <w:t>серверов</w:t>
+      </w:r>
+      <w:r>
+        <w:t>;</w:t>
       </w:r>
     </w:p>
     <w:p>
@@ -11386,24 +9771,6 @@
         </w:numPr>
       </w:pPr>
       <w:r>
-        <w:t xml:space="preserve">Проверяются отклики </w:t>
-      </w:r>
-      <w:r>
-        <w:t>серверов</w:t>
-      </w:r>
-      <w:r>
-        <w:t>;</w:t>
-      </w:r>
-    </w:p>
-    <w:p>
-      <w:pPr>
-        <w:pStyle w:val="a0"/>
-        <w:numPr>
-          <w:ilvl w:val="0"/>
-          <w:numId w:val="15"/>
-        </w:numPr>
-      </w:pPr>
-      <w:r>
         <w:t xml:space="preserve">Формируется отчет о работоспособности и исправности по всем элементам </w:t>
       </w:r>
       <w:r>
@@ -11419,7 +9786,7 @@
       </w:pPr>
       <w:bookmarkStart w:id="34" w:name="_Toc451956037"/>
       <w:r>
-        <w:t>Режим восстановления</w:t>
+        <w:t>Аварийный режим</w:t>
       </w:r>
       <w:bookmarkEnd w:id="34"/>
       <w:r>
@@ -11431,15 +9798,7 @@
         <w:jc w:val="both"/>
       </w:pPr>
       <w:r>
-        <w:t xml:space="preserve">Режим, в который входит система при воздействии факторов внешней </w:t>
-      </w:r>
-      <w:proofErr w:type="gramStart"/>
-      <w:r>
-        <w:t>среды,  влияющих</w:t>
-      </w:r>
-      <w:proofErr w:type="gramEnd"/>
-      <w:r>
-        <w:t xml:space="preserve"> на ее работоспособность в целом, предусматривает экстренный ремонт элементов системы.</w:t>
+        <w:t>Режим, в который входит система при воздействии факторов внешней среды,  влияющих на ее работоспособность в целом, предусматривает экстренный ремонт элементов системы.</w:t>
       </w:r>
     </w:p>
     <w:p>
@@ -11532,7 +9891,12 @@
         <w:t>АИПК</w:t>
       </w:r>
       <w:r>
-        <w:t xml:space="preserve">, которые используются для связи компонентов </w:t>
+        <w:t>, ко</w:t>
+      </w:r>
+      <w:bookmarkStart w:id="39" w:name="_GoBack"/>
+      <w:bookmarkEnd w:id="39"/>
+      <w:r>
+        <w:t xml:space="preserve">торые используются для связи компонентов </w:t>
       </w:r>
       <w:r>
         <w:t>АИПК</w:t>
@@ -11562,220 +9926,141 @@
         <w:t>).</w:t>
       </w:r>
       <w:r>
-        <w:t xml:space="preserve"> Схема интерфейсов </w:t>
+        <w:t xml:space="preserve"> </w:t>
+      </w:r>
+    </w:p>
+    <w:p>
+      <w:pPr>
+        <w:pStyle w:val="2"/>
+      </w:pPr>
+      <w:bookmarkStart w:id="40" w:name="_Toc451956039"/>
+      <w:r>
+        <w:t>Внутренние интерфейсы</w:t>
+      </w:r>
+      <w:bookmarkEnd w:id="40"/>
+    </w:p>
+    <w:p>
+      <w:r>
+        <w:t xml:space="preserve">Данный раздел описывает внутренние интерфейсы </w:t>
       </w:r>
       <w:r>
         <w:t>АИПК</w:t>
       </w:r>
       <w:r>
-        <w:t xml:space="preserve"> приведена выше (см. </w:t>
-      </w:r>
-      <w:r>
-        <w:fldChar w:fldCharType="begin"/>
-      </w:r>
-      <w:r>
-        <w:instrText xml:space="preserve"> REF _Ref404373954 \h </w:instrText>
-      </w:r>
-      <w:r>
-        <w:fldChar w:fldCharType="separate"/>
-      </w:r>
-      <w:r>
-        <w:t xml:space="preserve">Рисунок </w:t>
-      </w:r>
-      <w:r>
-        <w:rPr>
-          <w:noProof/>
-        </w:rPr>
-        <w:t>2</w:t>
-      </w:r>
-      <w:r>
-        <w:fldChar w:fldCharType="end"/>
-      </w:r>
-      <w:r>
-        <w:t>).</w:t>
-      </w:r>
-    </w:p>
-    <w:p>
-      <w:pPr>
-        <w:pStyle w:val="2"/>
-      </w:pPr>
-      <w:bookmarkStart w:id="39" w:name="_Toc451956039"/>
-      <w:r>
-        <w:t>Внутренние интерфейсы</w:t>
-      </w:r>
-      <w:bookmarkEnd w:id="39"/>
-    </w:p>
-    <w:p>
-      <w:pPr>
+        <w:t>.</w:t>
+      </w:r>
+      <w:r>
+        <w:t xml:space="preserve"> Внутренние интерфейсы компонентов системы реализуются с помощью API взаимодействия с программным средством промежуточного уровня DDS.</w:t>
+      </w:r>
+      <w:r>
+        <w:t xml:space="preserve"> </w:t>
+      </w:r>
+      <w:r>
         <w:rPr>
           <w:lang w:val="en-US"/>
         </w:rPr>
-      </w:pPr>
-      <w:r>
-        <w:t xml:space="preserve">Данный раздел описывает внутренние интерфейсы </w:t>
-      </w:r>
-      <w:r>
-        <w:t>АИПК</w:t>
-      </w:r>
-      <w:r>
-        <w:t>.</w:t>
-      </w:r>
-      <w:r>
-        <w:t xml:space="preserve"> Внутренние интерфейсы компонентов системы реализуются с помощью API взаимодейс</w:t>
-      </w:r>
-      <w:bookmarkStart w:id="40" w:name="_GoBack"/>
-      <w:bookmarkEnd w:id="40"/>
-      <w:r>
-        <w:t>твия с программным средством промежуточного уровня DDS.</w:t>
+        <w:t>API</w:t>
       </w:r>
       <w:r>
         <w:t xml:space="preserve"> </w:t>
       </w:r>
       <w:r>
-        <w:rPr>
-          <w:lang w:val="en-US"/>
-        </w:rPr>
-        <w:t>API</w:t>
-      </w:r>
-      <w:r>
-        <w:rPr>
-          <w:lang w:val="en-US"/>
-        </w:rPr>
+        <w:t>описан</w:t>
+      </w:r>
+      <w:r>
         <w:t xml:space="preserve"> </w:t>
       </w:r>
       <w:r>
-        <w:t>описан</w:t>
-      </w:r>
-      <w:r>
-        <w:rPr>
-          <w:lang w:val="en-US"/>
-        </w:rPr>
+        <w:t>в</w:t>
+      </w:r>
+      <w:r>
         <w:t xml:space="preserve"> </w:t>
       </w:r>
       <w:r>
-        <w:t>в</w:t>
-      </w:r>
-      <w:r>
-        <w:rPr>
-          <w:lang w:val="en-US"/>
-        </w:rPr>
+        <w:t>стандарте</w:t>
+      </w:r>
+      <w:r>
         <w:t xml:space="preserve"> </w:t>
       </w:r>
       <w:r>
-        <w:t>стандарте</w:t>
-      </w:r>
-      <w:r>
-        <w:rPr>
-          <w:lang w:val="en-US"/>
-        </w:rPr>
+        <w:rPr>
+          <w:lang w:val="en-GB"/>
+        </w:rPr>
+        <w:t>Data</w:t>
+      </w:r>
+      <w:r>
         <w:t xml:space="preserve"> </w:t>
       </w:r>
       <w:r>
         <w:rPr>
           <w:lang w:val="en-GB"/>
         </w:rPr>
-        <w:t>Data</w:t>
-      </w:r>
-      <w:r>
-        <w:rPr>
-          <w:lang w:val="en-US"/>
-        </w:rPr>
+        <w:t>Distribution</w:t>
+      </w:r>
+      <w:r>
         <w:t xml:space="preserve"> </w:t>
       </w:r>
       <w:r>
         <w:rPr>
           <w:lang w:val="en-GB"/>
         </w:rPr>
-        <w:t>Distribution</w:t>
-      </w:r>
-      <w:r>
-        <w:rPr>
-          <w:lang w:val="en-US"/>
-        </w:rPr>
+        <w:t>Service</w:t>
+      </w:r>
+      <w:r>
         <w:t xml:space="preserve"> </w:t>
       </w:r>
       <w:r>
         <w:rPr>
           <w:lang w:val="en-GB"/>
         </w:rPr>
-        <w:t>Service</w:t>
-      </w:r>
-      <w:r>
-        <w:rPr>
-          <w:lang w:val="en-US"/>
-        </w:rPr>
+        <w:t>for</w:t>
+      </w:r>
+      <w:r>
         <w:t xml:space="preserve"> </w:t>
       </w:r>
       <w:r>
         <w:rPr>
           <w:lang w:val="en-GB"/>
         </w:rPr>
-        <w:t>for</w:t>
-      </w:r>
-      <w:r>
-        <w:rPr>
-          <w:lang w:val="en-US"/>
-        </w:rPr>
+        <w:t>Real</w:t>
+      </w:r>
+      <w:r>
+        <w:t>-</w:t>
+      </w:r>
+      <w:r>
+        <w:rPr>
+          <w:lang w:val="en-GB"/>
+        </w:rPr>
+        <w:t>time</w:t>
+      </w:r>
+      <w:r>
         <w:t xml:space="preserve"> </w:t>
       </w:r>
       <w:r>
         <w:rPr>
           <w:lang w:val="en-GB"/>
         </w:rPr>
-        <w:t>Real</w:t>
-      </w:r>
-      <w:r>
-        <w:rPr>
-          <w:lang w:val="en-US"/>
-        </w:rPr>
-        <w:t>-</w:t>
+        <w:t>Systems</w:t>
+      </w:r>
+      <w:r>
+        <w:t xml:space="preserve"> </w:t>
       </w:r>
       <w:r>
         <w:rPr>
           <w:lang w:val="en-GB"/>
         </w:rPr>
-        <w:t>time</w:t>
-      </w:r>
-      <w:r>
-        <w:rPr>
-          <w:lang w:val="en-US"/>
-        </w:rPr>
-        <w:t xml:space="preserve"> </w:t>
+        <w:t>Version</w:t>
+      </w:r>
+      <w:r>
+        <w:t xml:space="preserve"> 1.2 </w:t>
       </w:r>
       <w:r>
         <w:rPr>
           <w:lang w:val="en-GB"/>
         </w:rPr>
-        <w:t>Systems</w:t>
-      </w:r>
-      <w:r>
-        <w:rPr>
-          <w:lang w:val="en-US"/>
-        </w:rPr>
-        <w:t xml:space="preserve"> </w:t>
-      </w:r>
-      <w:r>
-        <w:rPr>
-          <w:lang w:val="en-GB"/>
-        </w:rPr>
-        <w:t>Version</w:t>
-      </w:r>
-      <w:r>
-        <w:rPr>
-          <w:lang w:val="en-US"/>
-        </w:rPr>
-        <w:t xml:space="preserve"> 1.2 </w:t>
-      </w:r>
-      <w:r>
-        <w:rPr>
-          <w:lang w:val="en-GB"/>
-        </w:rPr>
         <w:t>formal</w:t>
       </w:r>
       <w:r>
-        <w:rPr>
-          <w:lang w:val="en-US"/>
-        </w:rPr>
         <w:t>/07-01-01.</w:t>
       </w:r>
     </w:p>
@@ -11841,29 +10126,8 @@
       <w:r>
         <w:t xml:space="preserve"> описывается в виде документа на языке IDL (</w:t>
       </w:r>
-      <w:proofErr w:type="spellStart"/>
-      <w:r>
-        <w:t>Interface</w:t>
-      </w:r>
-      <w:proofErr w:type="spellEnd"/>
-      <w:r>
-        <w:t xml:space="preserve"> </w:t>
-      </w:r>
-      <w:proofErr w:type="spellStart"/>
-      <w:r>
-        <w:t>Definition</w:t>
-      </w:r>
-      <w:proofErr w:type="spellEnd"/>
-      <w:r>
-        <w:t xml:space="preserve"> </w:t>
-      </w:r>
-      <w:proofErr w:type="spellStart"/>
-      <w:r>
-        <w:t>Language</w:t>
-      </w:r>
-      <w:proofErr w:type="spellEnd"/>
-      <w:r>
-        <w:t xml:space="preserve"> 4.0</w:t>
+      <w:r>
+        <w:t>Interface Definition Language 4.0</w:t>
       </w:r>
       <w:r>
         <w:t xml:space="preserve"> - </w:t>
@@ -11961,15 +10225,7 @@
         <w:t xml:space="preserve">ПС </w:t>
       </w:r>
       <w:r>
-        <w:t xml:space="preserve">капитанов рыболовных </w:t>
-      </w:r>
-      <w:proofErr w:type="gramStart"/>
-      <w:r>
-        <w:t>судов  для</w:t>
-      </w:r>
-      <w:proofErr w:type="gramEnd"/>
-      <w:r>
-        <w:t xml:space="preserve"> обмена информацией с другими компонентами используют подмножество типов данных из общей объектной модели (см. раздел </w:t>
+        <w:t xml:space="preserve">капитанов рыболовных судов  для обмена информацией с другими компонентами используют подмножество типов данных из общей объектной модели (см. раздел </w:t>
       </w:r>
       <w:r>
         <w:fldChar w:fldCharType="begin"/>
@@ -12021,15 +10277,7 @@
         <w:t xml:space="preserve">ПС </w:t>
       </w:r>
       <w:r>
-        <w:t xml:space="preserve">контроля и оптимизации рыболовецкого </w:t>
-      </w:r>
-      <w:proofErr w:type="gramStart"/>
-      <w:r>
-        <w:t>промысла  для</w:t>
-      </w:r>
-      <w:proofErr w:type="gramEnd"/>
-      <w:r>
-        <w:t xml:space="preserve"> обмена информацией с другими компонентами используют подмножество типов данных из общей объектной модели (см. раздел </w:t>
+        <w:t xml:space="preserve">контроля и оптимизации рыболовецкого промысла  для обмена информацией с другими компонентами используют подмножество типов данных из общей объектной модели (см. раздел </w:t>
       </w:r>
       <w:r>
         <w:fldChar w:fldCharType="begin"/>
@@ -12391,15 +10639,7 @@
         </w:numPr>
       </w:pPr>
       <w:r>
-        <w:t xml:space="preserve">Данные </w:t>
-      </w:r>
-      <w:proofErr w:type="gramStart"/>
-      <w:r>
-        <w:t>о  рельефе</w:t>
-      </w:r>
-      <w:proofErr w:type="gramEnd"/>
-      <w:r>
-        <w:t xml:space="preserve"> морской акватории;</w:t>
+        <w:t>Данные о  рельефе морской акватории;</w:t>
       </w:r>
     </w:p>
     <w:p>
@@ -12435,23 +10675,7 @@
         </w:numPr>
       </w:pPr>
       <w:r>
-        <w:t xml:space="preserve">В случае </w:t>
-      </w:r>
-      <w:proofErr w:type="spellStart"/>
-      <w:r>
-        <w:t>неподтверждения</w:t>
-      </w:r>
-      <w:proofErr w:type="spellEnd"/>
-      <w:r>
-        <w:t xml:space="preserve"> распределения обнаруженных ресурсов по </w:t>
-      </w:r>
-      <w:proofErr w:type="gramStart"/>
-      <w:r>
-        <w:t>РС,  давать</w:t>
-      </w:r>
-      <w:proofErr w:type="gramEnd"/>
-      <w:r>
-        <w:t xml:space="preserve"> дальнейшие указания КРС самостоятельно;</w:t>
+        <w:t>В случае неподтверждения распределения обнаруженных ресурсов по РС,  давать дальнейшие указания КРС самостоятельно;</w:t>
       </w:r>
     </w:p>
     <w:p>
@@ -12691,13 +10915,8 @@
           <w:numId w:val="10"/>
         </w:numPr>
       </w:pPr>
-      <w:proofErr w:type="gramStart"/>
-      <w:r>
-        <w:t>Процесс  поднятия</w:t>
-      </w:r>
-      <w:proofErr w:type="gramEnd"/>
-      <w:r>
-        <w:t xml:space="preserve"> тралов на РС;</w:t>
+      <w:r>
+        <w:t>Процесс  поднятия тралов на РС;</w:t>
       </w:r>
     </w:p>
     <w:p>
@@ -13127,13 +11346,8 @@
         </w:numPr>
       </w:pPr>
       <w:r>
-        <w:t xml:space="preserve">Предоставляет подробную информацию об </w:t>
-      </w:r>
-      <w:proofErr w:type="gramStart"/>
-      <w:r>
-        <w:t>РС ;</w:t>
-      </w:r>
-      <w:proofErr w:type="gramEnd"/>
+        <w:t>Предоставляет подробную информацию об РС ;</w:t>
+      </w:r>
     </w:p>
     <w:p>
       <w:pPr>
@@ -13477,21 +11691,7 @@
         <w:rPr>
           <w:rFonts w:asciiTheme="minorHAnsi" w:hAnsiTheme="minorHAnsi" w:cstheme="minorHAnsi"/>
         </w:rPr>
-        <w:t>(</w:t>
-      </w:r>
-      <w:proofErr w:type="spellStart"/>
-      <w:r>
-        <w:rPr>
-          <w:rFonts w:asciiTheme="minorHAnsi" w:hAnsiTheme="minorHAnsi" w:cstheme="minorHAnsi"/>
-        </w:rPr>
-        <w:t>Инмарсат</w:t>
-      </w:r>
-      <w:proofErr w:type="spellEnd"/>
-      <w:r>
-        <w:rPr>
-          <w:rFonts w:asciiTheme="minorHAnsi" w:hAnsiTheme="minorHAnsi" w:cstheme="minorHAnsi"/>
-        </w:rPr>
-        <w:t>)</w:t>
+        <w:t>(Инмарсат)</w:t>
       </w:r>
       <w:r>
         <w:rPr>
@@ -13618,7 +11818,6 @@
         </w:rPr>
         <w:t>СКЗИ «</w:t>
       </w:r>
-      <w:proofErr w:type="spellStart"/>
       <w:r>
         <w:rPr>
           <w:rStyle w:val="apple-converted-space"/>
@@ -13627,18 +11826,7 @@
           <w:shd w:val="clear" w:color="auto" w:fill="FFFFFF"/>
           <w:lang w:val="en-US"/>
         </w:rPr>
-        <w:t>Dionis</w:t>
-      </w:r>
-      <w:proofErr w:type="spellEnd"/>
-      <w:r>
-        <w:rPr>
-          <w:rStyle w:val="apple-converted-space"/>
-          <w:rFonts w:asciiTheme="minorHAnsi" w:hAnsiTheme="minorHAnsi" w:cstheme="minorHAnsi"/>
-          <w:color w:val="252525"/>
-          <w:shd w:val="clear" w:color="auto" w:fill="FFFFFF"/>
-          <w:lang w:val="en-US"/>
-        </w:rPr>
-        <w:t xml:space="preserve"> NX</w:t>
+        <w:t>Dionis NX</w:t>
       </w:r>
       <w:r>
         <w:rPr>
@@ -13674,23 +11862,7 @@
         </w:rPr>
       </w:pPr>
       <w:r>
-        <w:t>СКЗИ «</w:t>
-      </w:r>
-      <w:proofErr w:type="spellStart"/>
-      <w:r>
-        <w:t>StoneGate</w:t>
-      </w:r>
-      <w:proofErr w:type="spellEnd"/>
-      <w:r>
-        <w:t xml:space="preserve"> </w:t>
-      </w:r>
-      <w:proofErr w:type="spellStart"/>
-      <w:r>
-        <w:t>Firewall</w:t>
-      </w:r>
-      <w:proofErr w:type="spellEnd"/>
-      <w:r>
-        <w:t>/VPN»</w:t>
+        <w:t>СКЗИ «StoneGate Firewall/VPN»</w:t>
       </w:r>
       <w:r>
         <w:rPr>
@@ -13708,7 +11880,6 @@
         </w:numPr>
         <w:jc w:val="both"/>
       </w:pPr>
-      <w:proofErr w:type="spellStart"/>
       <w:r>
         <w:rPr>
           <w:rStyle w:val="apple-converted-space"/>
@@ -13719,7 +11890,6 @@
         </w:rPr>
         <w:t>Dionis</w:t>
       </w:r>
-      <w:proofErr w:type="spellEnd"/>
       <w:r>
         <w:rPr>
           <w:rStyle w:val="apple-converted-space"/>
@@ -13749,15 +11919,7 @@
         <w:t xml:space="preserve"> - т</w:t>
       </w:r>
       <w:r>
-        <w:t xml:space="preserve">ехнология Дионис обеспечивает надежность и производительность средств защиты систем передачи данных от несанкционированного доступа. Является российской разработкой. Средства криптографической защиты информации технологии Дионис сертифицированы и соответствуют ГОСТ. Основу средств защиты систем передачи данных составляет сервер безопасности программно-аппаратный комплекс (ПАК) Дионис. ПАК Дионис выполняет функции </w:t>
-      </w:r>
-      <w:proofErr w:type="spellStart"/>
-      <w:r>
-        <w:t>криптомаршрутизатора</w:t>
-      </w:r>
-      <w:proofErr w:type="spellEnd"/>
-      <w:r>
-        <w:t xml:space="preserve"> VPN, межсетевого экрана, сервера DNS, DHCP, электронной почты. Дополнительно в зависимости от требований заказчика к ПАК Дионис добавляются клиентские программные модули.</w:t>
+        <w:t>ехнология Дионис обеспечивает надежность и производительность средств защиты систем передачи данных от несанкционированного доступа. Является российской разработкой. Средства криптографической защиты информации технологии Дионис сертифицированы и соответствуют ГОСТ. Основу средств защиты систем передачи данных составляет сервер безопасности программно-аппаратный комплекс (ПАК) Дионис. ПАК Дионис выполняет функции криптомаршрутизатора VPN, межсетевого экрана, сервера DNS, DHCP, электронной почты. Дополнительно в зависимости от требований заказчика к ПАК Дионис добавляются клиентские программные модули.</w:t>
       </w:r>
     </w:p>
     <w:p>
@@ -13785,23 +11947,7 @@
       </w:pPr>
       <w:r>
         <w:lastRenderedPageBreak/>
-        <w:t xml:space="preserve">Программно-аппаратный комплекс </w:t>
-      </w:r>
-      <w:proofErr w:type="spellStart"/>
-      <w:r>
-        <w:t>Dionis</w:t>
-      </w:r>
-      <w:proofErr w:type="spellEnd"/>
-      <w:r>
-        <w:t xml:space="preserve"> NX версия программного обеспечения 1.0-0 </w:t>
-      </w:r>
-      <w:proofErr w:type="spellStart"/>
-      <w:r>
-        <w:t>Harvest</w:t>
-      </w:r>
-      <w:proofErr w:type="spellEnd"/>
-      <w:r>
-        <w:t xml:space="preserve"> (2240) — на соответствие РД МЭ по 2 классу, РД НДВ по 2 уровню (может использоваться в АС до 1Г включительно, ИСПДН до 1 класса включительно</w:t>
+        <w:t>Программно-аппаратный комплекс Dionis NX версия программного обеспечения 1.0-0 Harvest (2240) — на соответствие РД МЭ по 2 классу, РД НДВ по 2 уровню (может использоваться в АС до 1Г включительно, ИСПДН до 1 класса включительно</w:t>
       </w:r>
     </w:p>
     <w:p>
@@ -13813,72 +11959,11 @@
         </w:numPr>
         <w:jc w:val="both"/>
       </w:pPr>
-      <w:proofErr w:type="spellStart"/>
-      <w:r>
-        <w:t>StoneGate</w:t>
-      </w:r>
-      <w:proofErr w:type="spellEnd"/>
-      <w:r>
-        <w:t xml:space="preserve"> </w:t>
-      </w:r>
-      <w:proofErr w:type="spellStart"/>
-      <w:r>
-        <w:t>Firewall</w:t>
-      </w:r>
-      <w:proofErr w:type="spellEnd"/>
-      <w:r>
-        <w:t>/VPN - э</w:t>
-      </w:r>
-      <w:r>
-        <w:t xml:space="preserve">то линейка программных и программно-аппаратных межсетевых экранов с возможностью построения отказоустойчивых VPN. В основе межсетевого экрана </w:t>
-      </w:r>
-      <w:proofErr w:type="spellStart"/>
-      <w:r>
-        <w:t>StoneGate</w:t>
-      </w:r>
-      <w:proofErr w:type="spellEnd"/>
-      <w:r>
-        <w:t xml:space="preserve"> </w:t>
-      </w:r>
-      <w:proofErr w:type="spellStart"/>
-      <w:r>
-        <w:t>Firewall</w:t>
-      </w:r>
-      <w:proofErr w:type="spellEnd"/>
-      <w:r>
-        <w:t xml:space="preserve">/VPN лежат архитектурные решения, позволяющие обеспечить непревзойденный уровень защиты информационных систем. В решении используется собственная интегрированная защищенная ОС, что исключает необходимость выполнения каких-либо специализированных операций по настройке (все необходимые инсталляции выполняются в «один проход»), а также позволяет наращивать функциональность </w:t>
-      </w:r>
-      <w:proofErr w:type="spellStart"/>
-      <w:r>
-        <w:t>StoneGate</w:t>
-      </w:r>
-      <w:proofErr w:type="spellEnd"/>
-      <w:r>
-        <w:t xml:space="preserve"> лишь за счет добавления новых компонентов без изменения работающей инфраструктуры и без остановки в работе. Кроме того, в </w:t>
-      </w:r>
-      <w:proofErr w:type="spellStart"/>
-      <w:r>
-        <w:t>StoneGate</w:t>
-      </w:r>
-      <w:proofErr w:type="spellEnd"/>
-      <w:r>
-        <w:t xml:space="preserve"> </w:t>
-      </w:r>
-      <w:proofErr w:type="spellStart"/>
-      <w:r>
-        <w:t>Firewall</w:t>
-      </w:r>
-      <w:proofErr w:type="spellEnd"/>
-      <w:r>
-        <w:t xml:space="preserve">/VPN применены технологии анализа трафика и обеспечения отказоустойчивости. При этом фильтрация трафика с отслеживанием контекста устанавливаемых соединений возможна и на уровне приложений, т.е. </w:t>
-      </w:r>
-      <w:proofErr w:type="spellStart"/>
-      <w:r>
-        <w:t>StoneGate</w:t>
-      </w:r>
-      <w:proofErr w:type="spellEnd"/>
-      <w:r>
-        <w:t xml:space="preserve"> понимает последовательность установления соединения, умеет разбирать логику работы протокола и позволяет задавать для них такие параметры, как режим работы, набор разрешенных команд и т.п. Для почтовых протоколов поддерживается дополнительно антивирусная инспекция.</w:t>
+      <w:r>
+        <w:t>StoneGate Firewall/VPN - э</w:t>
+      </w:r>
+      <w:r>
+        <w:t>то линейка программных и программно-аппаратных межсетевых экранов с возможностью построения отказоустойчивых VPN. В основе межсетевого экрана StoneGate Firewall/VPN лежат архитектурные решения, позволяющие обеспечить непревзойденный уровень защиты информационных систем. В решении используется собственная интегрированная защищенная ОС, что исключает необходимость выполнения каких-либо специализированных операций по настройке (все необходимые инсталляции выполняются в «один проход»), а также позволяет наращивать функциональность StoneGate лишь за счет добавления новых компонентов без изменения работающей инфраструктуры и без остановки в работе. Кроме того, в StoneGate Firewall/VPN применены технологии анализа трафика и обеспечения отказоустойчивости. При этом фильтрация трафика с отслеживанием контекста устанавливаемых соединений возможна и на уровне приложений, т.е. StoneGate понимает последовательность установления соединения, умеет разбирать логику работы протокола и позволяет задавать для них такие параметры, как режим работы, набор разрешенных команд и т.п. Для почтовых протоколов поддерживается дополнительно антивирусная инспекция.</w:t>
       </w:r>
     </w:p>
     <w:p>
@@ -13891,31 +11976,7 @@
         <w:jc w:val="both"/>
       </w:pPr>
       <w:r>
-        <w:t>Сертификат № СФ/124-2027 от 4 октября 2013 года удостоверяет, что средство криптографической защиты информации (СКЗИ) «Программный комплекс криптографической защиты «</w:t>
-      </w:r>
-      <w:proofErr w:type="spellStart"/>
-      <w:r>
-        <w:t>StoneGate</w:t>
-      </w:r>
-      <w:proofErr w:type="spellEnd"/>
-      <w:r>
-        <w:t xml:space="preserve"> </w:t>
-      </w:r>
-      <w:proofErr w:type="spellStart"/>
-      <w:r>
-        <w:t>Firewall</w:t>
-      </w:r>
-      <w:proofErr w:type="spellEnd"/>
-      <w:r>
-        <w:t xml:space="preserve">/VPN версия 5» соответствует требованиям ФСБ России к шифровальным СКЗИ класса КС1 и класса КС2 и может использоваться для криптографической защиты информации (шифрование и </w:t>
-      </w:r>
-      <w:proofErr w:type="spellStart"/>
-      <w:r>
-        <w:t>имитозащита</w:t>
-      </w:r>
-      <w:proofErr w:type="spellEnd"/>
-      <w:r>
-        <w:t xml:space="preserve"> IP-трафика, криптографическая аутентификация абонентов при установлении соединения), не содержащей сведений, составляющих государственную тайну.</w:t>
+        <w:t>Сертификат № СФ/124-2027 от 4 октября 2013 года удостоверяет, что средство криптографической защиты информации (СКЗИ) «Программный комплекс криптографической защиты «StoneGate Firewall/VPN версия 5» соответствует требованиям ФСБ России к шифровальным СКЗИ класса КС1 и класса КС2 и может использоваться для криптографической защиты информации (шифрование и имитозащита IP-трафика, криптографическая аутентификация абонентов при установлении соединения), не содержащей сведений, составляющих государственную тайну.</w:t>
       </w:r>
     </w:p>
     <w:p>
@@ -13930,23 +11991,7 @@
         <w:t>АИПК</w:t>
       </w:r>
       <w:r>
-        <w:t xml:space="preserve"> наиболее подходящей СКЗИ является </w:t>
-      </w:r>
-      <w:proofErr w:type="spellStart"/>
-      <w:r>
-        <w:t>StoneGate</w:t>
-      </w:r>
-      <w:proofErr w:type="spellEnd"/>
-      <w:r>
-        <w:t xml:space="preserve"> </w:t>
-      </w:r>
-      <w:proofErr w:type="spellStart"/>
-      <w:r>
-        <w:t>Firewall</w:t>
-      </w:r>
-      <w:proofErr w:type="spellEnd"/>
-      <w:r>
-        <w:t>/VPN, так как она имеет широкий спектр возможностей по защите передаваемых данных. Большим преимуществом системы является возможность наращивания функциональности и увеличение количества выполняемых операций.</w:t>
+        <w:t xml:space="preserve"> наиболее подходящей СКЗИ является StoneGate Firewall/VPN, так как она имеет широкий спектр возможностей по защите передаваемых данных. Большим преимуществом системы является возможность наращивания функциональности и увеличение количества выполняемых операций.</w:t>
       </w:r>
     </w:p>
     <w:p>
@@ -14329,15 +12374,7 @@
             </w:r>
             <w:r>
               <w:tab/>
-              <w:t xml:space="preserve">основной режим – режим работы системы в реальном времени, подключение к системе сразу </w:t>
-            </w:r>
-            <w:proofErr w:type="gramStart"/>
-            <w:r>
-              <w:t>нескольких  пользователей</w:t>
-            </w:r>
-            <w:proofErr w:type="gramEnd"/>
-            <w:r>
-              <w:t>, имеющих к ней доступ;</w:t>
+              <w:t>основной режим – режим работы системы в реальном времени, подключение к системе сразу нескольких  пользователей, имеющих к ней доступ;</w:t>
             </w:r>
           </w:p>
           <w:p>
@@ -14364,15 +12401,7 @@
             </w:r>
             <w:r>
               <w:tab/>
-              <w:t xml:space="preserve">режим восстановления режим, в который входит система при воздействии факторов внешней </w:t>
-            </w:r>
-            <w:proofErr w:type="gramStart"/>
-            <w:r>
-              <w:t>среды,  влияющих</w:t>
-            </w:r>
-            <w:proofErr w:type="gramEnd"/>
-            <w:r>
-              <w:t xml:space="preserve"> на ее работоспособность в целом, предусматривает экстренный ремонт элементов системы.</w:t>
+              <w:t>режим восстановления режим, в который входит система при воздействии факторов внешней среды,  влияющих на ее работоспособность в целом, предусматривает экстренный ремонт элементов системы.</w:t>
             </w:r>
           </w:p>
         </w:tc>
@@ -14817,15 +12846,7 @@
               <w:t>АИПК</w:t>
             </w:r>
             <w:r>
-              <w:t xml:space="preserve"> должна функционировать на ОС </w:t>
-            </w:r>
-            <w:proofErr w:type="spellStart"/>
-            <w:r>
-              <w:t>Linux</w:t>
-            </w:r>
-            <w:proofErr w:type="spellEnd"/>
-            <w:r>
-              <w:t>.</w:t>
+              <w:t xml:space="preserve"> должна функционировать на ОС Linux.</w:t>
             </w:r>
           </w:p>
           <w:p>
@@ -14979,19 +13000,11 @@
           </w:tcPr>
           <w:p>
             <w:r>
-              <w:t>3.2.1.</w:t>
-            </w:r>
-            <w:proofErr w:type="gramStart"/>
-            <w:r>
-              <w:t>8</w:t>
+              <w:t>3.2.1.8</w:t>
             </w:r>
             <w:r>
               <w:tab/>
-              <w:t>В</w:t>
-            </w:r>
-            <w:proofErr w:type="gramEnd"/>
-            <w:r>
-              <w:t xml:space="preserve"> системе содержится информация о соответствии видов ТС каждому РС.</w:t>
+              <w:t>В системе содержится информация о соответствии видов ТС каждому РС.</w:t>
             </w:r>
           </w:p>
           <w:p>
@@ -15577,7 +13590,7 @@
 </file>
 
 <file path=word/endnotes.xml><?xml version="1.0" encoding="utf-8"?>
-<w:endnotes xmlns:wpc="http://schemas.microsoft.com/office/word/2010/wordprocessingCanvas" xmlns:cx="http://schemas.microsoft.com/office/drawing/2014/chartex" xmlns:cx1="http://schemas.microsoft.com/office/drawing/2015/9/8/chartex" xmlns:cx2="http://schemas.microsoft.com/office/drawing/2015/10/21/chartex" xmlns:cx3="http://schemas.microsoft.com/office/drawing/2016/5/9/chartex" xmlns:cx4="http://schemas.microsoft.com/office/drawing/2016/5/10/chartex" xmlns:cx5="http://schemas.microsoft.com/office/drawing/2016/5/11/chartex" xmlns:cx6="http://schemas.microsoft.com/office/drawing/2016/5/12/chartex" xmlns:cx7="http://schemas.microsoft.com/office/drawing/2016/5/13/chartex" xmlns:cx8="http://schemas.microsoft.com/office/drawing/2016/5/14/chartex" xmlns:mc="http://schemas.openxmlformats.org/markup-compatibility/2006" xmlns:aink="http://schemas.microsoft.com/office/drawing/2016/ink" xmlns:am3d="http://schemas.microsoft.com/office/drawing/2017/model3d" xmlns:o="urn:schemas-microsoft-com:office:office" xmlns:r="http://schemas.openxmlformats.org/officeDocument/2006/relationships" xmlns:m="http://schemas.openxmlformats.org/officeDocument/2006/math" xmlns:v="urn:schemas-microsoft-com:vml" xmlns:wp14="http://schemas.microsoft.com/office/word/2010/wordprocessingDrawing" xmlns:wp="http://schemas.openxmlformats.org/drawingml/2006/wordprocessingDrawing" xmlns:w10="urn:schemas-microsoft-com:office:word" xmlns:w="http://schemas.openxmlformats.org/wordprocessingml/2006/main" xmlns:w14="http://schemas.microsoft.com/office/word/2010/wordml" xmlns:w15="http://schemas.microsoft.com/office/word/2012/wordml" xmlns:w16cid="http://schemas.microsoft.com/office/word/2016/wordml/cid" xmlns:w16se="http://schemas.microsoft.com/office/word/2015/wordml/symex" xmlns:wpg="http://schemas.microsoft.com/office/word/2010/wordprocessingGroup" xmlns:wpi="http://schemas.microsoft.com/office/word/2010/wordprocessingInk" xmlns:wne="http://schemas.microsoft.com/office/word/2006/wordml" xmlns:wps="http://schemas.microsoft.com/office/word/2010/wordprocessingShape" mc:Ignorable="w14 w15 w16se w16cid wp14">
+<w:endnotes xmlns:wpc="http://schemas.microsoft.com/office/word/2010/wordprocessingCanvas" xmlns:cx="http://schemas.microsoft.com/office/drawing/2014/chartex" xmlns:cx1="http://schemas.microsoft.com/office/drawing/2015/9/8/chartex" xmlns:mc="http://schemas.openxmlformats.org/markup-compatibility/2006" xmlns:o="urn:schemas-microsoft-com:office:office" xmlns:r="http://schemas.openxmlformats.org/officeDocument/2006/relationships" xmlns:m="http://schemas.openxmlformats.org/officeDocument/2006/math" xmlns:v="urn:schemas-microsoft-com:vml" xmlns:wp14="http://schemas.microsoft.com/office/word/2010/wordprocessingDrawing" xmlns:wp="http://schemas.openxmlformats.org/drawingml/2006/wordprocessingDrawing" xmlns:w10="urn:schemas-microsoft-com:office:word" xmlns:w="http://schemas.openxmlformats.org/wordprocessingml/2006/main" xmlns:w14="http://schemas.microsoft.com/office/word/2010/wordml" xmlns:w15="http://schemas.microsoft.com/office/word/2012/wordml" xmlns:w16se="http://schemas.microsoft.com/office/word/2015/wordml/symex" xmlns:wpg="http://schemas.microsoft.com/office/word/2010/wordprocessingGroup" xmlns:wpi="http://schemas.microsoft.com/office/word/2010/wordprocessingInk" xmlns:wne="http://schemas.microsoft.com/office/word/2006/wordml" xmlns:wps="http://schemas.microsoft.com/office/word/2010/wordprocessingShape" mc:Ignorable="w14 w15 w16se wp14">
   <w:endnote w:type="separator" w:id="-1">
     <w:p>
       <w:pPr>
@@ -15602,7 +13615,7 @@
 </file>
 
 <file path=word/footer1.xml><?xml version="1.0" encoding="utf-8"?>
-<w:ftr xmlns:wpc="http://schemas.microsoft.com/office/word/2010/wordprocessingCanvas" xmlns:cx="http://schemas.microsoft.com/office/drawing/2014/chartex" xmlns:cx1="http://schemas.microsoft.com/office/drawing/2015/9/8/chartex" xmlns:cx2="http://schemas.microsoft.com/office/drawing/2015/10/21/chartex" xmlns:cx3="http://schemas.microsoft.com/office/drawing/2016/5/9/chartex" xmlns:cx4="http://schemas.microsoft.com/office/drawing/2016/5/10/chartex" xmlns:cx5="http://schemas.microsoft.com/office/drawing/2016/5/11/chartex" xmlns:cx6="http://schemas.microsoft.com/office/drawing/2016/5/12/chartex" xmlns:cx7="http://schemas.microsoft.com/office/drawing/2016/5/13/chartex" xmlns:cx8="http://schemas.microsoft.com/office/drawing/2016/5/14/chartex" xmlns:mc="http://schemas.openxmlformats.org/markup-compatibility/2006" xmlns:aink="http://schemas.microsoft.com/office/drawing/2016/ink" xmlns:am3d="http://schemas.microsoft.com/office/drawing/2017/model3d" xmlns:o="urn:schemas-microsoft-com:office:office" xmlns:r="http://schemas.openxmlformats.org/officeDocument/2006/relationships" xmlns:m="http://schemas.openxmlformats.org/officeDocument/2006/math" xmlns:v="urn:schemas-microsoft-com:vml" xmlns:wp14="http://schemas.microsoft.com/office/word/2010/wordprocessingDrawing" xmlns:wp="http://schemas.openxmlformats.org/drawingml/2006/wordprocessingDrawing" xmlns:w10="urn:schemas-microsoft-com:office:word" xmlns:w="http://schemas.openxmlformats.org/wordprocessingml/2006/main" xmlns:w14="http://schemas.microsoft.com/office/word/2010/wordml" xmlns:w15="http://schemas.microsoft.com/office/word/2012/wordml" xmlns:w16cid="http://schemas.microsoft.com/office/word/2016/wordml/cid" xmlns:w16se="http://schemas.microsoft.com/office/word/2015/wordml/symex" xmlns:wpg="http://schemas.microsoft.com/office/word/2010/wordprocessingGroup" xmlns:wpi="http://schemas.microsoft.com/office/word/2010/wordprocessingInk" xmlns:wne="http://schemas.microsoft.com/office/word/2006/wordml" xmlns:wps="http://schemas.microsoft.com/office/word/2010/wordprocessingShape" mc:Ignorable="w14 w15 w16se w16cid wp14">
+<w:ftr xmlns:wpc="http://schemas.microsoft.com/office/word/2010/wordprocessingCanvas" xmlns:cx="http://schemas.microsoft.com/office/drawing/2014/chartex" xmlns:cx1="http://schemas.microsoft.com/office/drawing/2015/9/8/chartex" xmlns:mc="http://schemas.openxmlformats.org/markup-compatibility/2006" xmlns:o="urn:schemas-microsoft-com:office:office" xmlns:r="http://schemas.openxmlformats.org/officeDocument/2006/relationships" xmlns:m="http://schemas.openxmlformats.org/officeDocument/2006/math" xmlns:v="urn:schemas-microsoft-com:vml" xmlns:wp14="http://schemas.microsoft.com/office/word/2010/wordprocessingDrawing" xmlns:wp="http://schemas.openxmlformats.org/drawingml/2006/wordprocessingDrawing" xmlns:w10="urn:schemas-microsoft-com:office:word" xmlns:w="http://schemas.openxmlformats.org/wordprocessingml/2006/main" xmlns:w14="http://schemas.microsoft.com/office/word/2010/wordml" xmlns:w15="http://schemas.microsoft.com/office/word/2012/wordml" xmlns:w16se="http://schemas.microsoft.com/office/word/2015/wordml/symex" xmlns:wpg="http://schemas.microsoft.com/office/word/2010/wordprocessingGroup" xmlns:wpi="http://schemas.microsoft.com/office/word/2010/wordprocessingInk" xmlns:wne="http://schemas.microsoft.com/office/word/2006/wordml" xmlns:wps="http://schemas.microsoft.com/office/word/2010/wordprocessingShape" mc:Ignorable="w14 w15 w16se wp14">
   <w:tbl>
     <w:tblPr>
       <w:tblW w:w="5000" w:type="pct"/>
@@ -15724,7 +13737,7 @@
               <w:sz w:val="16"/>
               <w:szCs w:val="16"/>
             </w:rPr>
-            <w:t>24</w:t>
+            <w:t>16</w:t>
           </w:r>
           <w:r>
             <w:rPr>
@@ -15746,7 +13759,7 @@
 </file>
 
 <file path=word/footnotes.xml><?xml version="1.0" encoding="utf-8"?>
-<w:footnotes xmlns:wpc="http://schemas.microsoft.com/office/word/2010/wordprocessingCanvas" xmlns:cx="http://schemas.microsoft.com/office/drawing/2014/chartex" xmlns:cx1="http://schemas.microsoft.com/office/drawing/2015/9/8/chartex" xmlns:cx2="http://schemas.microsoft.com/office/drawing/2015/10/21/chartex" xmlns:cx3="http://schemas.microsoft.com/office/drawing/2016/5/9/chartex" xmlns:cx4="http://schemas.microsoft.com/office/drawing/2016/5/10/chartex" xmlns:cx5="http://schemas.microsoft.com/office/drawing/2016/5/11/chartex" xmlns:cx6="http://schemas.microsoft.com/office/drawing/2016/5/12/chartex" xmlns:cx7="http://schemas.microsoft.com/office/drawing/2016/5/13/chartex" xmlns:cx8="http://schemas.microsoft.com/office/drawing/2016/5/14/chartex" xmlns:mc="http://schemas.openxmlformats.org/markup-compatibility/2006" xmlns:aink="http://schemas.microsoft.com/office/drawing/2016/ink" xmlns:am3d="http://schemas.microsoft.com/office/drawing/2017/model3d" xmlns:o="urn:schemas-microsoft-com:office:office" xmlns:r="http://schemas.openxmlformats.org/officeDocument/2006/relationships" xmlns:m="http://schemas.openxmlformats.org/officeDocument/2006/math" xmlns:v="urn:schemas-microsoft-com:vml" xmlns:wp14="http://schemas.microsoft.com/office/word/2010/wordprocessingDrawing" xmlns:wp="http://schemas.openxmlformats.org/drawingml/2006/wordprocessingDrawing" xmlns:w10="urn:schemas-microsoft-com:office:word" xmlns:w="http://schemas.openxmlformats.org/wordprocessingml/2006/main" xmlns:w14="http://schemas.microsoft.com/office/word/2010/wordml" xmlns:w15="http://schemas.microsoft.com/office/word/2012/wordml" xmlns:w16cid="http://schemas.microsoft.com/office/word/2016/wordml/cid" xmlns:w16se="http://schemas.microsoft.com/office/word/2015/wordml/symex" xmlns:wpg="http://schemas.microsoft.com/office/word/2010/wordprocessingGroup" xmlns:wpi="http://schemas.microsoft.com/office/word/2010/wordprocessingInk" xmlns:wne="http://schemas.microsoft.com/office/word/2006/wordml" xmlns:wps="http://schemas.microsoft.com/office/word/2010/wordprocessingShape" mc:Ignorable="w14 w15 w16se w16cid wp14">
+<w:footnotes xmlns:wpc="http://schemas.microsoft.com/office/word/2010/wordprocessingCanvas" xmlns:cx="http://schemas.microsoft.com/office/drawing/2014/chartex" xmlns:cx1="http://schemas.microsoft.com/office/drawing/2015/9/8/chartex" xmlns:mc="http://schemas.openxmlformats.org/markup-compatibility/2006" xmlns:o="urn:schemas-microsoft-com:office:office" xmlns:r="http://schemas.openxmlformats.org/officeDocument/2006/relationships" xmlns:m="http://schemas.openxmlformats.org/officeDocument/2006/math" xmlns:v="urn:schemas-microsoft-com:vml" xmlns:wp14="http://schemas.microsoft.com/office/word/2010/wordprocessingDrawing" xmlns:wp="http://schemas.openxmlformats.org/drawingml/2006/wordprocessingDrawing" xmlns:w10="urn:schemas-microsoft-com:office:word" xmlns:w="http://schemas.openxmlformats.org/wordprocessingml/2006/main" xmlns:w14="http://schemas.microsoft.com/office/word/2010/wordml" xmlns:w15="http://schemas.microsoft.com/office/word/2012/wordml" xmlns:w16se="http://schemas.microsoft.com/office/word/2015/wordml/symex" xmlns:wpg="http://schemas.microsoft.com/office/word/2010/wordprocessingGroup" xmlns:wpi="http://schemas.microsoft.com/office/word/2010/wordprocessingInk" xmlns:wne="http://schemas.microsoft.com/office/word/2006/wordml" xmlns:wps="http://schemas.microsoft.com/office/word/2010/wordprocessingShape" mc:Ignorable="w14 w15 w16se wp14">
   <w:footnote w:type="separator" w:id="-1">
     <w:p>
       <w:pPr>
@@ -15771,7 +13784,7 @@
 </file>
 
 <file path=word/header1.xml><?xml version="1.0" encoding="utf-8"?>
-<w:hdr xmlns:wpc="http://schemas.microsoft.com/office/word/2010/wordprocessingCanvas" xmlns:cx="http://schemas.microsoft.com/office/drawing/2014/chartex" xmlns:cx1="http://schemas.microsoft.com/office/drawing/2015/9/8/chartex" xmlns:cx2="http://schemas.microsoft.com/office/drawing/2015/10/21/chartex" xmlns:cx3="http://schemas.microsoft.com/office/drawing/2016/5/9/chartex" xmlns:cx4="http://schemas.microsoft.com/office/drawing/2016/5/10/chartex" xmlns:cx5="http://schemas.microsoft.com/office/drawing/2016/5/11/chartex" xmlns:cx6="http://schemas.microsoft.com/office/drawing/2016/5/12/chartex" xmlns:cx7="http://schemas.microsoft.com/office/drawing/2016/5/13/chartex" xmlns:cx8="http://schemas.microsoft.com/office/drawing/2016/5/14/chartex" xmlns:mc="http://schemas.openxmlformats.org/markup-compatibility/2006" xmlns:aink="http://schemas.microsoft.com/office/drawing/2016/ink" xmlns:am3d="http://schemas.microsoft.com/office/drawing/2017/model3d" xmlns:o="urn:schemas-microsoft-com:office:office" xmlns:r="http://schemas.openxmlformats.org/officeDocument/2006/relationships" xmlns:m="http://schemas.openxmlformats.org/officeDocument/2006/math" xmlns:v="urn:schemas-microsoft-com:vml" xmlns:wp14="http://schemas.microsoft.com/office/word/2010/wordprocessingDrawing" xmlns:wp="http://schemas.openxmlformats.org/drawingml/2006/wordprocessingDrawing" xmlns:w10="urn:schemas-microsoft-com:office:word" xmlns:w="http://schemas.openxmlformats.org/wordprocessingml/2006/main" xmlns:w14="http://schemas.microsoft.com/office/word/2010/wordml" xmlns:w15="http://schemas.microsoft.com/office/word/2012/wordml" xmlns:w16cid="http://schemas.microsoft.com/office/word/2016/wordml/cid" xmlns:w16se="http://schemas.microsoft.com/office/word/2015/wordml/symex" xmlns:wpg="http://schemas.microsoft.com/office/word/2010/wordprocessingGroup" xmlns:wpi="http://schemas.microsoft.com/office/word/2010/wordprocessingInk" xmlns:wne="http://schemas.microsoft.com/office/word/2006/wordml" xmlns:wps="http://schemas.microsoft.com/office/word/2010/wordprocessingShape" mc:Ignorable="w14 w15 w16se w16cid wp14">
+<w:hdr xmlns:wpc="http://schemas.microsoft.com/office/word/2010/wordprocessingCanvas" xmlns:cx="http://schemas.microsoft.com/office/drawing/2014/chartex" xmlns:cx1="http://schemas.microsoft.com/office/drawing/2015/9/8/chartex" xmlns:mc="http://schemas.openxmlformats.org/markup-compatibility/2006" xmlns:o="urn:schemas-microsoft-com:office:office" xmlns:r="http://schemas.openxmlformats.org/officeDocument/2006/relationships" xmlns:m="http://schemas.openxmlformats.org/officeDocument/2006/math" xmlns:v="urn:schemas-microsoft-com:vml" xmlns:wp14="http://schemas.microsoft.com/office/word/2010/wordprocessingDrawing" xmlns:wp="http://schemas.openxmlformats.org/drawingml/2006/wordprocessingDrawing" xmlns:w10="urn:schemas-microsoft-com:office:word" xmlns:w="http://schemas.openxmlformats.org/wordprocessingml/2006/main" xmlns:w14="http://schemas.microsoft.com/office/word/2010/wordml" xmlns:w15="http://schemas.microsoft.com/office/word/2012/wordml" xmlns:w16se="http://schemas.microsoft.com/office/word/2015/wordml/symex" xmlns:wpg="http://schemas.microsoft.com/office/word/2010/wordprocessingGroup" xmlns:wpi="http://schemas.microsoft.com/office/word/2010/wordprocessingInk" xmlns:wne="http://schemas.microsoft.com/office/word/2006/wordml" xmlns:wps="http://schemas.microsoft.com/office/word/2010/wordprocessingShape" mc:Ignorable="w14 w15 w16se wp14">
   <w:tbl>
     <w:tblPr>
       <w:tblW w:w="0" w:type="auto"/>
@@ -15933,7 +13946,7 @@
 </file>
 
 <file path=word/numbering.xml><?xml version="1.0" encoding="utf-8"?>
-<w:numbering xmlns:wpc="http://schemas.microsoft.com/office/word/2010/wordprocessingCanvas" xmlns:cx="http://schemas.microsoft.com/office/drawing/2014/chartex" xmlns:cx1="http://schemas.microsoft.com/office/drawing/2015/9/8/chartex" xmlns:cx2="http://schemas.microsoft.com/office/drawing/2015/10/21/chartex" xmlns:cx3="http://schemas.microsoft.com/office/drawing/2016/5/9/chartex" xmlns:cx4="http://schemas.microsoft.com/office/drawing/2016/5/10/chartex" xmlns:cx5="http://schemas.microsoft.com/office/drawing/2016/5/11/chartex" xmlns:cx6="http://schemas.microsoft.com/office/drawing/2016/5/12/chartex" xmlns:cx7="http://schemas.microsoft.com/office/drawing/2016/5/13/chartex" xmlns:cx8="http://schemas.microsoft.com/office/drawing/2016/5/14/chartex" xmlns:mc="http://schemas.openxmlformats.org/markup-compatibility/2006" xmlns:aink="http://schemas.microsoft.com/office/drawing/2016/ink" xmlns:am3d="http://schemas.microsoft.com/office/drawing/2017/model3d" xmlns:o="urn:schemas-microsoft-com:office:office" xmlns:r="http://schemas.openxmlformats.org/officeDocument/2006/relationships" xmlns:m="http://schemas.openxmlformats.org/officeDocument/2006/math" xmlns:v="urn:schemas-microsoft-com:vml" xmlns:wp14="http://schemas.microsoft.com/office/word/2010/wordprocessingDrawing" xmlns:wp="http://schemas.openxmlformats.org/drawingml/2006/wordprocessingDrawing" xmlns:w10="urn:schemas-microsoft-com:office:word" xmlns:w="http://schemas.openxmlformats.org/wordprocessingml/2006/main" xmlns:w14="http://schemas.microsoft.com/office/word/2010/wordml" xmlns:w15="http://schemas.microsoft.com/office/word/2012/wordml" xmlns:w16cid="http://schemas.microsoft.com/office/word/2016/wordml/cid" xmlns:w16se="http://schemas.microsoft.com/office/word/2015/wordml/symex" xmlns:wpg="http://schemas.microsoft.com/office/word/2010/wordprocessingGroup" xmlns:wpi="http://schemas.microsoft.com/office/word/2010/wordprocessingInk" xmlns:wne="http://schemas.microsoft.com/office/word/2006/wordml" xmlns:wps="http://schemas.microsoft.com/office/word/2010/wordprocessingShape" mc:Ignorable="w14 w15 w16se w16cid wp14">
+<w:numbering xmlns:wpc="http://schemas.microsoft.com/office/word/2010/wordprocessingCanvas" xmlns:cx="http://schemas.microsoft.com/office/drawing/2014/chartex" xmlns:cx1="http://schemas.microsoft.com/office/drawing/2015/9/8/chartex" xmlns:mc="http://schemas.openxmlformats.org/markup-compatibility/2006" xmlns:o="urn:schemas-microsoft-com:office:office" xmlns:r="http://schemas.openxmlformats.org/officeDocument/2006/relationships" xmlns:m="http://schemas.openxmlformats.org/officeDocument/2006/math" xmlns:v="urn:schemas-microsoft-com:vml" xmlns:wp14="http://schemas.microsoft.com/office/word/2010/wordprocessingDrawing" xmlns:wp="http://schemas.openxmlformats.org/drawingml/2006/wordprocessingDrawing" xmlns:w10="urn:schemas-microsoft-com:office:word" xmlns:w="http://schemas.openxmlformats.org/wordprocessingml/2006/main" xmlns:w14="http://schemas.microsoft.com/office/word/2010/wordml" xmlns:w15="http://schemas.microsoft.com/office/word/2012/wordml" xmlns:w16se="http://schemas.microsoft.com/office/word/2015/wordml/symex" xmlns:wpg="http://schemas.microsoft.com/office/word/2010/wordprocessingGroup" xmlns:wpi="http://schemas.microsoft.com/office/word/2010/wordprocessingInk" xmlns:wne="http://schemas.microsoft.com/office/word/2006/wordml" xmlns:wps="http://schemas.microsoft.com/office/word/2010/wordprocessingShape" mc:Ignorable="w14 w15 w16se wp14">
   <w:abstractNum w:abstractNumId="0" w15:restartNumberingAfterBreak="0">
     <w:nsid w:val="04170BB6"/>
     <w:multiLevelType w:val="hybridMultilevel"/>
@@ -18810,7 +16823,7 @@
 </file>
 
 <file path=word/styles.xml><?xml version="1.0" encoding="utf-8"?>
-<w:styles xmlns:mc="http://schemas.openxmlformats.org/markup-compatibility/2006" xmlns:r="http://schemas.openxmlformats.org/officeDocument/2006/relationships" xmlns:w="http://schemas.openxmlformats.org/wordprocessingml/2006/main" xmlns:w14="http://schemas.microsoft.com/office/word/2010/wordml" xmlns:w15="http://schemas.microsoft.com/office/word/2012/wordml" xmlns:w16cid="http://schemas.microsoft.com/office/word/2016/wordml/cid" xmlns:w16se="http://schemas.microsoft.com/office/word/2015/wordml/symex" mc:Ignorable="w14 w15 w16se w16cid">
+<w:styles xmlns:mc="http://schemas.openxmlformats.org/markup-compatibility/2006" xmlns:r="http://schemas.openxmlformats.org/officeDocument/2006/relationships" xmlns:w="http://schemas.openxmlformats.org/wordprocessingml/2006/main" xmlns:w14="http://schemas.microsoft.com/office/word/2010/wordml" xmlns:w15="http://schemas.microsoft.com/office/word/2012/wordml" xmlns:w16se="http://schemas.microsoft.com/office/word/2015/wordml/symex" mc:Ignorable="w14 w15 w16se">
   <w:docDefaults>
     <w:rPrDefault>
       <w:rPr>
@@ -18826,7 +16839,7 @@
       </w:pPr>
     </w:pPrDefault>
   </w:docDefaults>
-  <w:latentStyles w:defLockedState="0" w:defUIPriority="99" w:defSemiHidden="0" w:defUnhideWhenUsed="0" w:defQFormat="0" w:count="375">
+  <w:latentStyles w:defLockedState="0" w:defUIPriority="99" w:defSemiHidden="0" w:defUnhideWhenUsed="0" w:defQFormat="0" w:count="371">
     <w:lsdException w:name="Normal" w:uiPriority="0" w:qFormat="1"/>
     <w:lsdException w:name="heading 1" w:uiPriority="9" w:qFormat="1"/>
     <w:lsdException w:name="heading 2" w:semiHidden="1" w:uiPriority="9" w:unhideWhenUsed="1" w:qFormat="1"/>
@@ -18981,7 +16994,7 @@
     <w:lsdException w:name="Table Web 2" w:semiHidden="1" w:unhideWhenUsed="1"/>
     <w:lsdException w:name="Table Web 3" w:semiHidden="1" w:unhideWhenUsed="1"/>
     <w:lsdException w:name="Balloon Text" w:semiHidden="1" w:unhideWhenUsed="1"/>
-    <w:lsdException w:name="Table Grid" w:semiHidden="1" w:uiPriority="59" w:unhideWhenUsed="1"/>
+    <w:lsdException w:name="Table Grid" w:uiPriority="59"/>
     <w:lsdException w:name="Table Theme" w:semiHidden="1" w:unhideWhenUsed="1"/>
     <w:lsdException w:name="Placeholder Text" w:semiHidden="1"/>
     <w:lsdException w:name="No Spacing" w:uiPriority="1" w:qFormat="1"/>
@@ -19198,10 +17211,6 @@
     <w:lsdException w:name="List Table 5 Dark Accent 6" w:uiPriority="50"/>
     <w:lsdException w:name="List Table 6 Colorful Accent 6" w:uiPriority="51"/>
     <w:lsdException w:name="List Table 7 Colorful Accent 6" w:uiPriority="52"/>
-    <w:lsdException w:name="Mention" w:semiHidden="1" w:unhideWhenUsed="1"/>
-    <w:lsdException w:name="Smart Hyperlink" w:semiHidden="1" w:unhideWhenUsed="1"/>
-    <w:lsdException w:name="Hashtag" w:semiHidden="1" w:unhideWhenUsed="1"/>
-    <w:lsdException w:name="Unresolved Mention" w:semiHidden="1" w:unhideWhenUsed="1"/>
   </w:latentStyles>
   <w:style w:type="paragraph" w:default="1" w:styleId="a1">
     <w:name w:val="Normal"/>

</xml_diff>